<commit_message>
lab 6 almost complete
</commit_message>
<xml_diff>
--- a/lab_6/KTPO_lab_6_report.docx
+++ b/lab_6/KTPO_lab_6_report.docx
@@ -967,29 +967,7 @@
           <w:szCs w:val="28"/>
         </w:rPr>
         <w:lastRenderedPageBreak/>
-        <w:t>Подключить в проект «.</w:t>
-      </w:r>
-      <w:proofErr w:type="spellStart"/>
-      <w:r>
-        <w:rPr>
-          <w:rFonts w:ascii="Times New Roman" w:hAnsi="Times New Roman" w:cs="Times New Roman"/>
-          <w:b/>
-          <w:bCs/>
-          <w:sz w:val="28"/>
-          <w:szCs w:val="28"/>
-        </w:rPr>
-        <w:t>Lib</w:t>
-      </w:r>
-      <w:proofErr w:type="spellEnd"/>
-      <w:r>
-        <w:rPr>
-          <w:rFonts w:ascii="Times New Roman" w:hAnsi="Times New Roman" w:cs="Times New Roman"/>
-          <w:b/>
-          <w:bCs/>
-          <w:sz w:val="28"/>
-          <w:szCs w:val="28"/>
-        </w:rPr>
-        <w:t>» IoC контейнер Castle Windsor</w:t>
+        <w:t>Подключить в проект «.Lib» IoC контейнер Castle Windsor</w:t>
       </w:r>
     </w:p>
     <w:p>
@@ -1810,7 +1788,7 @@
           </mc:Choice>
           <mc:Fallback>
             <w:pict>
-              <v:shapetype w14:anchorId="507CB6BB" id="_x0000_t13" coordsize="21600,21600" o:spt="13" adj="16200,5400" path="m@0,l@0@1,0@1,0@2@0@2@0,21600,21600,10800xe">
+              <v:shapetype w14:anchorId="63CFDACC" id="_x0000_t13" coordsize="21600,21600" o:spt="13" adj="16200,5400" path="m@0,l@0@1,0@1,0@2@0@2@0,21600,21600,10800xe">
                 <v:stroke joinstyle="miter"/>
                 <v:formulas>
                   <v:f eqn="val #0"/>
@@ -2033,7 +2011,7 @@
           </mc:Choice>
           <mc:Fallback>
             <w:pict>
-              <v:shape w14:anchorId="4AFBC811" id="Стрелка: вправо 4" o:spid="_x0000_s1026" type="#_x0000_t13" style="position:absolute;margin-left:113.8pt;margin-top:88.75pt;width:126.6pt;height:56.35pt;rotation:-9116298fd;z-index:251660288;visibility:visible;mso-wrap-style:square;mso-width-percent:0;mso-height-percent:0;mso-wrap-distance-left:9pt;mso-wrap-distance-top:0;mso-wrap-distance-right:9pt;mso-wrap-distance-bottom:0;mso-position-horizontal:absolute;mso-position-horizontal-relative:text;mso-position-vertical:absolute;mso-position-vertical-relative:text;mso-width-percent:0;mso-height-percent:0;mso-width-relative:margin;mso-height-relative:margin;v-text-anchor:middle" o:gfxdata="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" adj="16794" fillcolor="red" stroked="f" strokeweight="1pt"/>
+              <v:shape w14:anchorId="066FFFDD" id="Стрелка: вправо 4" o:spid="_x0000_s1026" type="#_x0000_t13" style="position:absolute;margin-left:113.8pt;margin-top:88.75pt;width:126.6pt;height:56.35pt;rotation:-9116298fd;z-index:251660288;visibility:visible;mso-wrap-style:square;mso-width-percent:0;mso-height-percent:0;mso-wrap-distance-left:9pt;mso-wrap-distance-top:0;mso-wrap-distance-right:9pt;mso-wrap-distance-bottom:0;mso-position-horizontal:absolute;mso-position-horizontal-relative:text;mso-position-vertical:absolute;mso-position-vertical-relative:text;mso-width-percent:0;mso-height-percent:0;mso-width-relative:margin;mso-height-relative:margin;v-text-anchor:middle" o:gfxdata="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" adj="16794" fillcolor="red" stroked="f" strokeweight="1pt"/>
             </w:pict>
           </mc:Fallback>
         </mc:AlternateContent>
@@ -2176,7 +2154,7 @@
           </mc:Choice>
           <mc:Fallback>
             <w:pict>
-              <v:shape w14:anchorId="31ECC8BF" id="Стрелка: вправо 11" o:spid="_x0000_s1026" type="#_x0000_t13" style="position:absolute;margin-left:124.8pt;margin-top:13pt;width:98.2pt;height:37.95pt;rotation:180;z-index:251669504;visibility:visible;mso-wrap-style:square;mso-width-percent:0;mso-height-percent:0;mso-wrap-distance-left:9pt;mso-wrap-distance-top:0;mso-wrap-distance-right:9pt;mso-wrap-distance-bottom:0;mso-position-horizontal:absolute;mso-position-horizontal-relative:text;mso-position-vertical:absolute;mso-position-vertical-relative:text;mso-width-percent:0;mso-height-percent:0;mso-width-relative:margin;mso-height-relative:margin;v-text-anchor:middle" o:gfxdata="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" adj="17428" fillcolor="red" stroked="f" strokeweight="1pt"/>
+              <v:shape w14:anchorId="68ED27E3" id="Стрелка: вправо 11" o:spid="_x0000_s1026" type="#_x0000_t13" style="position:absolute;margin-left:124.8pt;margin-top:13pt;width:98.2pt;height:37.95pt;rotation:180;z-index:251669504;visibility:visible;mso-wrap-style:square;mso-width-percent:0;mso-height-percent:0;mso-wrap-distance-left:9pt;mso-wrap-distance-top:0;mso-wrap-distance-right:9pt;mso-wrap-distance-bottom:0;mso-position-horizontal:absolute;mso-position-horizontal-relative:text;mso-position-vertical:absolute;mso-position-vertical-relative:text;mso-width-percent:0;mso-height-percent:0;mso-width-relative:margin;mso-height-relative:margin;v-text-anchor:middle" o:gfxdata="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" adj="17428" fillcolor="red" stroked="f" strokeweight="1pt"/>
             </w:pict>
           </mc:Fallback>
         </mc:AlternateContent>
@@ -2629,7 +2607,7 @@
           </mc:Choice>
           <mc:Fallback>
             <w:pict>
-              <v:shape w14:anchorId="5F911C4B" id="Стрелка: вправо 30" o:spid="_x0000_s1026" type="#_x0000_t13" style="position:absolute;margin-left:424.6pt;margin-top:162pt;width:103.2pt;height:43pt;rotation:-5247499fd;z-index:251681792;visibility:visible;mso-wrap-style:square;mso-width-percent:0;mso-height-percent:0;mso-wrap-distance-left:9pt;mso-wrap-distance-top:0;mso-wrap-distance-right:9pt;mso-wrap-distance-bottom:0;mso-position-horizontal:absolute;mso-position-horizontal-relative:text;mso-position-vertical:absolute;mso-position-vertical-relative:text;mso-width-percent:0;mso-height-percent:0;mso-width-relative:margin;mso-height-relative:margin;v-text-anchor:middle" o:gfxdata="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" adj="17102" fillcolor="red" stroked="f" strokeweight="1pt"/>
+              <v:shape w14:anchorId="690B5EA4" id="Стрелка: вправо 30" o:spid="_x0000_s1026" type="#_x0000_t13" style="position:absolute;margin-left:424.6pt;margin-top:162pt;width:103.2pt;height:43pt;rotation:-5247499fd;z-index:251681792;visibility:visible;mso-wrap-style:square;mso-width-percent:0;mso-height-percent:0;mso-wrap-distance-left:9pt;mso-wrap-distance-top:0;mso-wrap-distance-right:9pt;mso-wrap-distance-bottom:0;mso-position-horizontal:absolute;mso-position-horizontal-relative:text;mso-position-vertical:absolute;mso-position-vertical-relative:text;mso-width-percent:0;mso-height-percent:0;mso-width-relative:margin;mso-height-relative:margin;v-text-anchor:middle" o:gfxdata="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" adj="17102" fillcolor="red" stroked="f" strokeweight="1pt"/>
             </w:pict>
           </mc:Fallback>
         </mc:AlternateContent>
@@ -3082,7 +3060,7 @@
           </mc:Choice>
           <mc:Fallback>
             <w:pict>
-              <v:shape w14:anchorId="71D22BBC" id="Стрелка: вправо 25" o:spid="_x0000_s1026" type="#_x0000_t13" style="position:absolute;margin-left:167.5pt;margin-top:130.95pt;width:103.2pt;height:43pt;rotation:-9978674fd;z-index:251677696;visibility:visible;mso-wrap-style:square;mso-width-percent:0;mso-height-percent:0;mso-wrap-distance-left:9pt;mso-wrap-distance-top:0;mso-wrap-distance-right:9pt;mso-wrap-distance-bottom:0;mso-position-horizontal:absolute;mso-position-horizontal-relative:text;mso-position-vertical:absolute;mso-position-vertical-relative:text;mso-width-percent:0;mso-height-percent:0;mso-width-relative:margin;mso-height-relative:margin;v-text-anchor:middle" o:gfxdata="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" adj="17102" fillcolor="red" stroked="f" strokeweight="1pt"/>
+              <v:shape w14:anchorId="73540F2B" id="Стрелка: вправо 25" o:spid="_x0000_s1026" type="#_x0000_t13" style="position:absolute;margin-left:167.5pt;margin-top:130.95pt;width:103.2pt;height:43pt;rotation:-9978674fd;z-index:251677696;visibility:visible;mso-wrap-style:square;mso-width-percent:0;mso-height-percent:0;mso-wrap-distance-left:9pt;mso-wrap-distance-top:0;mso-wrap-distance-right:9pt;mso-wrap-distance-bottom:0;mso-position-horizontal:absolute;mso-position-horizontal-relative:text;mso-position-vertical:absolute;mso-position-vertical-relative:text;mso-width-percent:0;mso-height-percent:0;mso-width-relative:margin;mso-height-relative:margin;v-text-anchor:middle" o:gfxdata="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" adj="17102" fillcolor="red" stroked="f" strokeweight="1pt"/>
             </w:pict>
           </mc:Fallback>
         </mc:AlternateContent>
@@ -3535,7 +3513,7 @@
           </mc:Choice>
           <mc:Fallback>
             <w:pict>
-              <v:shape w14:anchorId="2EDD86D9" id="Стрелка: вправо 18" o:spid="_x0000_s1026" type="#_x0000_t13" style="position:absolute;margin-left:359.4pt;margin-top:78.45pt;width:103.2pt;height:43pt;rotation:-2494192fd;z-index:251673600;visibility:visible;mso-wrap-style:square;mso-width-percent:0;mso-height-percent:0;mso-wrap-distance-left:9pt;mso-wrap-distance-top:0;mso-wrap-distance-right:9pt;mso-wrap-distance-bottom:0;mso-position-horizontal:absolute;mso-position-horizontal-relative:text;mso-position-vertical:absolute;mso-position-vertical-relative:text;mso-width-percent:0;mso-height-percent:0;mso-width-relative:margin;mso-height-relative:margin;v-text-anchor:middle" o:gfxdata="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" adj="17102" fillcolor="red" stroked="f" strokeweight="1pt"/>
+              <v:shape w14:anchorId="45EA62AE" id="Стрелка: вправо 18" o:spid="_x0000_s1026" type="#_x0000_t13" style="position:absolute;margin-left:359.4pt;margin-top:78.45pt;width:103.2pt;height:43pt;rotation:-2494192fd;z-index:251673600;visibility:visible;mso-wrap-style:square;mso-width-percent:0;mso-height-percent:0;mso-wrap-distance-left:9pt;mso-wrap-distance-top:0;mso-wrap-distance-right:9pt;mso-wrap-distance-bottom:0;mso-position-horizontal:absolute;mso-position-horizontal-relative:text;mso-position-vertical:absolute;mso-position-vertical-relative:text;mso-width-percent:0;mso-height-percent:0;mso-width-relative:margin;mso-height-relative:margin;v-text-anchor:middle" o:gfxdata="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" adj="17102" fillcolor="red" stroked="f" strokeweight="1pt"/>
             </w:pict>
           </mc:Fallback>
         </mc:AlternateContent>
@@ -6887,7 +6865,6 @@
         </w:rPr>
         <w:t xml:space="preserve">так как в </w:t>
       </w:r>
-      <w:proofErr w:type="spellStart"/>
       <w:r>
         <w:rPr>
           <w:rFonts w:ascii="Times New Roman" w:hAnsi="Times New Roman" w:cs="Times New Roman"/>
@@ -6897,7 +6874,6 @@
         </w:rPr>
         <w:t>WindsorInstaller</w:t>
       </w:r>
-      <w:proofErr w:type="spellEnd"/>
       <w:r>
         <w:rPr>
           <w:rFonts w:ascii="Times New Roman" w:hAnsi="Times New Roman" w:cs="Times New Roman"/>
@@ -6980,79 +6956,7 @@
           <w:sz w:val="28"/>
           <w:szCs w:val="28"/>
         </w:rPr>
-        <w:t xml:space="preserve">Поэтому поле </w:t>
-      </w:r>
-      <w:proofErr w:type="spellStart"/>
-      <w:r>
-        <w:rPr>
-          <w:rFonts w:ascii="Times New Roman" w:hAnsi="Times New Roman" w:cs="Times New Roman"/>
-          <w:sz w:val="28"/>
-          <w:szCs w:val="28"/>
-        </w:rPr>
-        <w:t>iExecute</w:t>
-      </w:r>
-      <w:proofErr w:type="spellEnd"/>
-      <w:r>
-        <w:rPr>
-          <w:rFonts w:ascii="Times New Roman" w:hAnsi="Times New Roman" w:cs="Times New Roman"/>
-          <w:sz w:val="28"/>
-          <w:szCs w:val="28"/>
-        </w:rPr>
-        <w:t xml:space="preserve"> каждый раз инициализируется значением 0 и после вызова </w:t>
-      </w:r>
-      <w:proofErr w:type="spellStart"/>
-      <w:r>
-        <w:rPr>
-          <w:rFonts w:ascii="Times New Roman" w:hAnsi="Times New Roman" w:cs="Times New Roman"/>
-          <w:sz w:val="28"/>
-          <w:szCs w:val="28"/>
-        </w:rPr>
-        <w:t>Execute</w:t>
-      </w:r>
-      <w:proofErr w:type="spellEnd"/>
-      <w:r>
-        <w:rPr>
-          <w:rFonts w:ascii="Times New Roman" w:hAnsi="Times New Roman" w:cs="Times New Roman"/>
-          <w:sz w:val="28"/>
-          <w:szCs w:val="28"/>
-        </w:rPr>
-        <w:t xml:space="preserve">() становится равным 1. Для получения значений 1, 2, 3 нужно использовать </w:t>
-      </w:r>
-      <w:proofErr w:type="spellStart"/>
-      <w:r>
-        <w:rPr>
-          <w:rFonts w:ascii="Times New Roman" w:hAnsi="Times New Roman" w:cs="Times New Roman"/>
-          <w:sz w:val="28"/>
-          <w:szCs w:val="28"/>
-        </w:rPr>
-        <w:t>Singleton</w:t>
-      </w:r>
-      <w:proofErr w:type="spellEnd"/>
-      <w:r>
-        <w:rPr>
-          <w:rFonts w:ascii="Times New Roman" w:hAnsi="Times New Roman" w:cs="Times New Roman"/>
-          <w:sz w:val="28"/>
-          <w:szCs w:val="28"/>
-        </w:rPr>
-        <w:t xml:space="preserve"> </w:t>
-      </w:r>
-      <w:proofErr w:type="spellStart"/>
-      <w:r>
-        <w:rPr>
-          <w:rFonts w:ascii="Times New Roman" w:hAnsi="Times New Roman" w:cs="Times New Roman"/>
-          <w:sz w:val="28"/>
-          <w:szCs w:val="28"/>
-        </w:rPr>
-        <w:t>lifestyle</w:t>
-      </w:r>
-      <w:proofErr w:type="spellEnd"/>
-      <w:r>
-        <w:rPr>
-          <w:rFonts w:ascii="Times New Roman" w:hAnsi="Times New Roman" w:cs="Times New Roman"/>
-          <w:sz w:val="28"/>
-          <w:szCs w:val="28"/>
-        </w:rPr>
-        <w:t>, который создаст один экземпляр объекта на все время жизни контейнера.</w:t>
+        <w:t>Поэтому поле iExecute каждый раз инициализируется значением 0 и после вызова Execute() становится равным 1. Для получения значений 1, 2, 3 нужно использовать Singleton lifestyle, который создаст один экземпляр объекта на все время жизни контейнера.</w:t>
       </w:r>
     </w:p>
     <w:p>
@@ -9169,8 +9073,920 @@
     <w:p>
       <w:pPr>
         <w:pStyle w:val="a3"/>
-        <w:spacing w:after="0" w:line="360" w:lineRule="auto"/>
-        <w:ind w:left="1080"/>
+        <w:numPr>
+          <w:ilvl w:val="0"/>
+          <w:numId w:val="50"/>
+        </w:numPr>
+        <w:spacing w:after="0" w:line="360" w:lineRule="auto"/>
+        <w:rPr>
+          <w:rFonts w:ascii="Times New Roman" w:hAnsi="Times New Roman" w:cs="Times New Roman"/>
+          <w:sz w:val="28"/>
+          <w:szCs w:val="28"/>
+        </w:rPr>
+      </w:pPr>
+      <w:r>
+        <w:rPr>
+          <w:rFonts w:ascii="Times New Roman" w:hAnsi="Times New Roman" w:cs="Times New Roman"/>
+          <w:sz w:val="28"/>
+          <w:szCs w:val="28"/>
+        </w:rPr>
+        <w:t xml:space="preserve">Создадим в папке </w:t>
+      </w:r>
+      <w:r>
+        <w:rPr>
+          <w:rFonts w:ascii="Times New Roman" w:hAnsi="Times New Roman" w:cs="Times New Roman"/>
+          <w:sz w:val="28"/>
+          <w:szCs w:val="28"/>
+          <w:lang w:val="en-US"/>
+        </w:rPr>
+        <w:t>src</w:t>
+      </w:r>
+      <w:r>
+        <w:rPr>
+          <w:rFonts w:ascii="Times New Roman" w:hAnsi="Times New Roman" w:cs="Times New Roman"/>
+          <w:sz w:val="28"/>
+          <w:szCs w:val="28"/>
+        </w:rPr>
+        <w:t>/</w:t>
+      </w:r>
+      <w:r>
+        <w:rPr>
+          <w:rFonts w:ascii="Times New Roman" w:hAnsi="Times New Roman" w:cs="Times New Roman"/>
+          <w:sz w:val="28"/>
+          <w:szCs w:val="28"/>
+          <w:lang w:val="en-US"/>
+        </w:rPr>
+        <w:t>Sample</w:t>
+      </w:r>
+      <w:r>
+        <w:rPr>
+          <w:rFonts w:ascii="Times New Roman" w:hAnsi="Times New Roman" w:cs="Times New Roman"/>
+          <w:sz w:val="28"/>
+          <w:szCs w:val="28"/>
+        </w:rPr>
+        <w:t xml:space="preserve"> </w:t>
+      </w:r>
+      <w:r>
+        <w:rPr>
+          <w:rFonts w:ascii="Times New Roman" w:hAnsi="Times New Roman" w:cs="Times New Roman"/>
+          <w:sz w:val="28"/>
+          <w:szCs w:val="28"/>
+        </w:rPr>
+        <w:t>проекта .</w:t>
+      </w:r>
+      <w:r>
+        <w:rPr>
+          <w:rFonts w:ascii="Times New Roman" w:hAnsi="Times New Roman" w:cs="Times New Roman"/>
+          <w:sz w:val="28"/>
+          <w:szCs w:val="28"/>
+          <w:lang w:val="en-US"/>
+        </w:rPr>
+        <w:t>UnitTest</w:t>
+      </w:r>
+      <w:r>
+        <w:rPr>
+          <w:rFonts w:ascii="Times New Roman" w:hAnsi="Times New Roman" w:cs="Times New Roman"/>
+          <w:sz w:val="28"/>
+          <w:szCs w:val="28"/>
+        </w:rPr>
+        <w:t xml:space="preserve"> </w:t>
+      </w:r>
+      <w:r>
+        <w:rPr>
+          <w:rFonts w:ascii="Times New Roman" w:hAnsi="Times New Roman" w:cs="Times New Roman"/>
+          <w:sz w:val="28"/>
+          <w:szCs w:val="28"/>
+        </w:rPr>
+        <w:t xml:space="preserve">класс </w:t>
+      </w:r>
+      <w:r>
+        <w:rPr>
+          <w:rFonts w:ascii="Times New Roman" w:hAnsi="Times New Roman" w:cs="Times New Roman"/>
+          <w:sz w:val="28"/>
+          <w:szCs w:val="28"/>
+          <w:lang w:val="en-US"/>
+        </w:rPr>
+        <w:t>CommandDecoratorTests</w:t>
+      </w:r>
+    </w:p>
+    <w:p>
+      <w:pPr>
+        <w:pStyle w:val="a3"/>
+        <w:numPr>
+          <w:ilvl w:val="0"/>
+          <w:numId w:val="50"/>
+        </w:numPr>
+        <w:spacing w:line="360" w:lineRule="auto"/>
+        <w:rPr>
+          <w:rFonts w:ascii="Times New Roman" w:hAnsi="Times New Roman" w:cs="Times New Roman"/>
+          <w:sz w:val="28"/>
+          <w:szCs w:val="28"/>
+        </w:rPr>
+      </w:pPr>
+      <w:r>
+        <w:rPr>
+          <w:rFonts w:ascii="Times New Roman" w:hAnsi="Times New Roman" w:cs="Times New Roman"/>
+          <w:sz w:val="28"/>
+          <w:szCs w:val="28"/>
+        </w:rPr>
+        <w:t xml:space="preserve">Создадим тест для </w:t>
+      </w:r>
+      <w:r>
+        <w:rPr>
+          <w:rFonts w:ascii="Times New Roman" w:hAnsi="Times New Roman" w:cs="Times New Roman"/>
+          <w:sz w:val="28"/>
+          <w:szCs w:val="28"/>
+        </w:rPr>
+        <w:t xml:space="preserve">команды </w:t>
+      </w:r>
+      <w:r>
+        <w:rPr>
+          <w:rFonts w:ascii="Times New Roman" w:hAnsi="Times New Roman" w:cs="Times New Roman"/>
+          <w:sz w:val="28"/>
+          <w:szCs w:val="28"/>
+          <w:lang w:val="en-US"/>
+        </w:rPr>
+        <w:t>FirstCommand</w:t>
+      </w:r>
+      <w:r>
+        <w:rPr>
+          <w:rFonts w:ascii="Times New Roman" w:hAnsi="Times New Roman" w:cs="Times New Roman"/>
+          <w:sz w:val="28"/>
+          <w:szCs w:val="28"/>
+        </w:rPr>
+        <w:t xml:space="preserve">: </w:t>
+      </w:r>
+      <w:r>
+        <w:rPr>
+          <w:rFonts w:ascii="Times New Roman" w:hAnsi="Times New Roman" w:cs="Times New Roman"/>
+          <w:sz w:val="28"/>
+          <w:szCs w:val="28"/>
+        </w:rPr>
+        <w:t>метод Execute()</w:t>
+      </w:r>
+      <w:r>
+        <w:rPr>
+          <w:rFonts w:ascii="Times New Roman" w:hAnsi="Times New Roman" w:cs="Times New Roman"/>
+          <w:sz w:val="28"/>
+          <w:szCs w:val="28"/>
+        </w:rPr>
+        <w:t xml:space="preserve"> </w:t>
+      </w:r>
+      <w:r>
+        <w:rPr>
+          <w:rFonts w:ascii="Times New Roman" w:hAnsi="Times New Roman" w:cs="Times New Roman"/>
+          <w:sz w:val="28"/>
+          <w:szCs w:val="28"/>
+        </w:rPr>
+        <w:t>вызывает вывод текста согласно заданию</w:t>
+      </w:r>
+    </w:p>
+    <w:p>
+      <w:pPr>
+        <w:pStyle w:val="a3"/>
+        <w:spacing w:line="360" w:lineRule="auto"/>
+        <w:ind w:left="1440"/>
+        <w:rPr>
+          <w:rFonts w:ascii="Times New Roman" w:hAnsi="Times New Roman" w:cs="Times New Roman"/>
+          <w:sz w:val="28"/>
+          <w:szCs w:val="28"/>
+          <w:lang w:val="en-US"/>
+        </w:rPr>
+      </w:pPr>
+      <w:r>
+        <w:rPr>
+          <w:rFonts w:ascii="Times New Roman" w:hAnsi="Times New Roman" w:cs="Times New Roman"/>
+          <w:sz w:val="28"/>
+          <w:szCs w:val="28"/>
+        </w:rPr>
+        <w:drawing>
+          <wp:inline distT="0" distB="0" distL="0" distR="0" wp14:anchorId="210141A5" wp14:editId="1CCB402F">
+            <wp:extent cx="6169307" cy="3275941"/>
+            <wp:effectExtent l="0" t="0" r="3175" b="1270"/>
+            <wp:docPr id="122" name="Рисунок 122"/>
+            <wp:cNvGraphicFramePr>
+              <a:graphicFrameLocks xmlns:a="http://schemas.openxmlformats.org/drawingml/2006/main" noChangeAspect="1"/>
+            </wp:cNvGraphicFramePr>
+            <a:graphic xmlns:a="http://schemas.openxmlformats.org/drawingml/2006/main">
+              <a:graphicData uri="http://schemas.openxmlformats.org/drawingml/2006/picture">
+                <pic:pic xmlns:pic="http://schemas.openxmlformats.org/drawingml/2006/picture">
+                  <pic:nvPicPr>
+                    <pic:cNvPr id="1" name=""/>
+                    <pic:cNvPicPr/>
+                  </pic:nvPicPr>
+                  <pic:blipFill>
+                    <a:blip r:embed="rId53"/>
+                    <a:stretch>
+                      <a:fillRect/>
+                    </a:stretch>
+                  </pic:blipFill>
+                  <pic:spPr>
+                    <a:xfrm>
+                      <a:off x="0" y="0"/>
+                      <a:ext cx="6173541" cy="3278189"/>
+                    </a:xfrm>
+                    <a:prstGeom prst="rect">
+                      <a:avLst/>
+                    </a:prstGeom>
+                  </pic:spPr>
+                </pic:pic>
+              </a:graphicData>
+            </a:graphic>
+          </wp:inline>
+        </w:drawing>
+      </w:r>
+    </w:p>
+    <w:p>
+      <w:pPr>
+        <w:pStyle w:val="a3"/>
+        <w:spacing w:line="360" w:lineRule="auto"/>
+        <w:ind w:left="1440"/>
+        <w:rPr>
+          <w:rFonts w:ascii="Times New Roman" w:hAnsi="Times New Roman" w:cs="Times New Roman"/>
+          <w:sz w:val="28"/>
+          <w:szCs w:val="28"/>
+          <w:lang w:val="en-US"/>
+        </w:rPr>
+      </w:pPr>
+    </w:p>
+    <w:p>
+      <w:pPr>
+        <w:pStyle w:val="a3"/>
+        <w:spacing w:line="360" w:lineRule="auto"/>
+        <w:ind w:left="1440"/>
+        <w:rPr>
+          <w:rFonts w:ascii="Times New Roman" w:hAnsi="Times New Roman" w:cs="Times New Roman"/>
+          <w:sz w:val="28"/>
+          <w:szCs w:val="28"/>
+          <w:lang w:val="en-US"/>
+        </w:rPr>
+      </w:pPr>
+    </w:p>
+    <w:p>
+      <w:pPr>
+        <w:pStyle w:val="a3"/>
+        <w:spacing w:line="360" w:lineRule="auto"/>
+        <w:ind w:left="1440"/>
+        <w:rPr>
+          <w:rFonts w:ascii="Times New Roman" w:hAnsi="Times New Roman" w:cs="Times New Roman"/>
+          <w:sz w:val="28"/>
+          <w:szCs w:val="28"/>
+          <w:lang w:val="en-US"/>
+        </w:rPr>
+      </w:pPr>
+    </w:p>
+    <w:p>
+      <w:pPr>
+        <w:pStyle w:val="a3"/>
+        <w:spacing w:line="360" w:lineRule="auto"/>
+        <w:ind w:left="1440"/>
+        <w:rPr>
+          <w:rFonts w:ascii="Times New Roman" w:hAnsi="Times New Roman" w:cs="Times New Roman"/>
+          <w:sz w:val="28"/>
+          <w:szCs w:val="28"/>
+          <w:lang w:val="en-US"/>
+        </w:rPr>
+      </w:pPr>
+    </w:p>
+    <w:p>
+      <w:pPr>
+        <w:pStyle w:val="a3"/>
+        <w:numPr>
+          <w:ilvl w:val="0"/>
+          <w:numId w:val="50"/>
+        </w:numPr>
+        <w:spacing w:line="360" w:lineRule="auto"/>
+        <w:rPr>
+          <w:rFonts w:ascii="Times New Roman" w:hAnsi="Times New Roman" w:cs="Times New Roman"/>
+          <w:sz w:val="28"/>
+          <w:szCs w:val="28"/>
+        </w:rPr>
+      </w:pPr>
+      <w:r>
+        <w:rPr>
+          <w:rFonts w:ascii="Times New Roman" w:hAnsi="Times New Roman" w:cs="Times New Roman"/>
+          <w:sz w:val="28"/>
+          <w:szCs w:val="28"/>
+        </w:rPr>
+        <w:lastRenderedPageBreak/>
+        <w:t>Создадим тест для декоратора</w:t>
+      </w:r>
+      <w:r>
+        <w:rPr>
+          <w:rFonts w:ascii="Times New Roman" w:hAnsi="Times New Roman" w:cs="Times New Roman"/>
+          <w:sz w:val="28"/>
+          <w:szCs w:val="28"/>
+        </w:rPr>
+        <w:t xml:space="preserve"> </w:t>
+      </w:r>
+      <w:r>
+        <w:rPr>
+          <w:rFonts w:ascii="Times New Roman" w:hAnsi="Times New Roman" w:cs="Times New Roman"/>
+          <w:sz w:val="28"/>
+          <w:szCs w:val="28"/>
+        </w:rPr>
+        <w:t>SampleCommandDecorator: метод</w:t>
+      </w:r>
+      <w:r>
+        <w:rPr>
+          <w:rFonts w:ascii="Times New Roman" w:hAnsi="Times New Roman" w:cs="Times New Roman"/>
+          <w:sz w:val="28"/>
+          <w:szCs w:val="28"/>
+        </w:rPr>
+        <w:t xml:space="preserve"> </w:t>
+      </w:r>
+      <w:r>
+        <w:rPr>
+          <w:rFonts w:ascii="Times New Roman" w:hAnsi="Times New Roman" w:cs="Times New Roman"/>
+          <w:sz w:val="28"/>
+          <w:szCs w:val="28"/>
+        </w:rPr>
+        <w:t>Execute() вызывает метод декорируемого объекта.</w:t>
+      </w:r>
+    </w:p>
+    <w:p>
+      <w:pPr>
+        <w:pStyle w:val="a3"/>
+        <w:spacing w:line="360" w:lineRule="auto"/>
+        <w:ind w:left="1440"/>
+        <w:rPr>
+          <w:rFonts w:ascii="Times New Roman" w:hAnsi="Times New Roman" w:cs="Times New Roman"/>
+          <w:sz w:val="28"/>
+          <w:szCs w:val="28"/>
+        </w:rPr>
+      </w:pPr>
+      <w:r>
+        <w:rPr>
+          <w:rFonts w:ascii="Times New Roman" w:hAnsi="Times New Roman" w:cs="Times New Roman"/>
+          <w:sz w:val="28"/>
+          <w:szCs w:val="28"/>
+        </w:rPr>
+        <w:drawing>
+          <wp:inline distT="0" distB="0" distL="0" distR="0" wp14:anchorId="098A1E57" wp14:editId="185F3F8F">
+            <wp:extent cx="5593898" cy="3001603"/>
+            <wp:effectExtent l="0" t="0" r="6985" b="8890"/>
+            <wp:docPr id="123" name="Рисунок 123"/>
+            <wp:cNvGraphicFramePr>
+              <a:graphicFrameLocks xmlns:a="http://schemas.openxmlformats.org/drawingml/2006/main" noChangeAspect="1"/>
+            </wp:cNvGraphicFramePr>
+            <a:graphic xmlns:a="http://schemas.openxmlformats.org/drawingml/2006/main">
+              <a:graphicData uri="http://schemas.openxmlformats.org/drawingml/2006/picture">
+                <pic:pic xmlns:pic="http://schemas.openxmlformats.org/drawingml/2006/picture">
+                  <pic:nvPicPr>
+                    <pic:cNvPr id="1" name=""/>
+                    <pic:cNvPicPr/>
+                  </pic:nvPicPr>
+                  <pic:blipFill>
+                    <a:blip r:embed="rId54"/>
+                    <a:stretch>
+                      <a:fillRect/>
+                    </a:stretch>
+                  </pic:blipFill>
+                  <pic:spPr>
+                    <a:xfrm>
+                      <a:off x="0" y="0"/>
+                      <a:ext cx="5596178" cy="3002826"/>
+                    </a:xfrm>
+                    <a:prstGeom prst="rect">
+                      <a:avLst/>
+                    </a:prstGeom>
+                  </pic:spPr>
+                </pic:pic>
+              </a:graphicData>
+            </a:graphic>
+          </wp:inline>
+        </w:drawing>
+      </w:r>
+    </w:p>
+    <w:p>
+      <w:pPr>
+        <w:pStyle w:val="a3"/>
+        <w:spacing w:line="360" w:lineRule="auto"/>
+        <w:ind w:left="1440"/>
+        <w:rPr>
+          <w:rFonts w:ascii="Times New Roman" w:hAnsi="Times New Roman" w:cs="Times New Roman"/>
+          <w:sz w:val="28"/>
+          <w:szCs w:val="28"/>
+        </w:rPr>
+      </w:pPr>
+    </w:p>
+    <w:p>
+      <w:pPr>
+        <w:pStyle w:val="a3"/>
+        <w:numPr>
+          <w:ilvl w:val="0"/>
+          <w:numId w:val="50"/>
+        </w:numPr>
+        <w:spacing w:line="360" w:lineRule="auto"/>
+        <w:rPr>
+          <w:rFonts w:ascii="Times New Roman" w:hAnsi="Times New Roman" w:cs="Times New Roman"/>
+          <w:sz w:val="28"/>
+          <w:szCs w:val="28"/>
+        </w:rPr>
+      </w:pPr>
+      <w:r>
+        <w:rPr>
+          <w:rFonts w:ascii="Times New Roman" w:hAnsi="Times New Roman" w:cs="Times New Roman"/>
+          <w:sz w:val="28"/>
+          <w:szCs w:val="28"/>
+        </w:rPr>
+        <w:t xml:space="preserve">Создадим тест </w:t>
+      </w:r>
+      <w:r>
+        <w:rPr>
+          <w:rFonts w:ascii="Times New Roman" w:hAnsi="Times New Roman" w:cs="Times New Roman"/>
+          <w:sz w:val="28"/>
+          <w:szCs w:val="28"/>
+        </w:rPr>
+        <w:t xml:space="preserve">для декоратора </w:t>
+      </w:r>
+      <w:r>
+        <w:rPr>
+          <w:rFonts w:ascii="Times New Roman" w:hAnsi="Times New Roman" w:cs="Times New Roman"/>
+          <w:sz w:val="28"/>
+          <w:szCs w:val="28"/>
+        </w:rPr>
+        <w:t>SampleCommandDecorator: метод</w:t>
+      </w:r>
+      <w:r>
+        <w:rPr>
+          <w:rFonts w:ascii="Times New Roman" w:hAnsi="Times New Roman" w:cs="Times New Roman"/>
+          <w:sz w:val="28"/>
+          <w:szCs w:val="28"/>
+        </w:rPr>
+        <w:t xml:space="preserve"> </w:t>
+      </w:r>
+      <w:r>
+        <w:rPr>
+          <w:rFonts w:ascii="Times New Roman" w:hAnsi="Times New Roman" w:cs="Times New Roman"/>
+          <w:sz w:val="28"/>
+          <w:szCs w:val="28"/>
+        </w:rPr>
+        <w:t>Execute() вызывает вывод текста согласно заданию.</w:t>
+      </w:r>
+    </w:p>
+    <w:p>
+      <w:pPr>
+        <w:pStyle w:val="a3"/>
+        <w:spacing w:line="360" w:lineRule="auto"/>
+        <w:ind w:left="1440"/>
+        <w:rPr>
+          <w:rFonts w:ascii="Times New Roman" w:hAnsi="Times New Roman" w:cs="Times New Roman"/>
+          <w:sz w:val="28"/>
+          <w:szCs w:val="28"/>
+        </w:rPr>
+      </w:pPr>
+      <w:r>
+        <w:rPr>
+          <w:rFonts w:ascii="Times New Roman" w:hAnsi="Times New Roman" w:cs="Times New Roman"/>
+          <w:sz w:val="28"/>
+          <w:szCs w:val="28"/>
+        </w:rPr>
+        <w:drawing>
+          <wp:inline distT="0" distB="0" distL="0" distR="0" wp14:anchorId="021FAB99" wp14:editId="18178018">
+            <wp:extent cx="5830818" cy="2954382"/>
+            <wp:effectExtent l="0" t="0" r="0" b="0"/>
+            <wp:docPr id="124" name="Рисунок 124"/>
+            <wp:cNvGraphicFramePr>
+              <a:graphicFrameLocks xmlns:a="http://schemas.openxmlformats.org/drawingml/2006/main" noChangeAspect="1"/>
+            </wp:cNvGraphicFramePr>
+            <a:graphic xmlns:a="http://schemas.openxmlformats.org/drawingml/2006/main">
+              <a:graphicData uri="http://schemas.openxmlformats.org/drawingml/2006/picture">
+                <pic:pic xmlns:pic="http://schemas.openxmlformats.org/drawingml/2006/picture">
+                  <pic:nvPicPr>
+                    <pic:cNvPr id="1" name=""/>
+                    <pic:cNvPicPr/>
+                  </pic:nvPicPr>
+                  <pic:blipFill>
+                    <a:blip r:embed="rId55"/>
+                    <a:stretch>
+                      <a:fillRect/>
+                    </a:stretch>
+                  </pic:blipFill>
+                  <pic:spPr>
+                    <a:xfrm>
+                      <a:off x="0" y="0"/>
+                      <a:ext cx="5834620" cy="2956308"/>
+                    </a:xfrm>
+                    <a:prstGeom prst="rect">
+                      <a:avLst/>
+                    </a:prstGeom>
+                  </pic:spPr>
+                </pic:pic>
+              </a:graphicData>
+            </a:graphic>
+          </wp:inline>
+        </w:drawing>
+      </w:r>
+    </w:p>
+    <w:p>
+      <w:pPr>
+        <w:pStyle w:val="a3"/>
+        <w:spacing w:line="360" w:lineRule="auto"/>
+        <w:ind w:left="1440"/>
+        <w:rPr>
+          <w:rFonts w:ascii="Times New Roman" w:hAnsi="Times New Roman" w:cs="Times New Roman"/>
+          <w:sz w:val="28"/>
+          <w:szCs w:val="28"/>
+        </w:rPr>
+      </w:pPr>
+    </w:p>
+    <w:p>
+      <w:pPr>
+        <w:pStyle w:val="a3"/>
+        <w:numPr>
+          <w:ilvl w:val="0"/>
+          <w:numId w:val="50"/>
+        </w:numPr>
+        <w:spacing w:line="360" w:lineRule="auto"/>
+        <w:rPr>
+          <w:rFonts w:ascii="Times New Roman" w:hAnsi="Times New Roman" w:cs="Times New Roman"/>
+          <w:sz w:val="28"/>
+          <w:szCs w:val="28"/>
+        </w:rPr>
+      </w:pPr>
+      <w:r>
+        <w:rPr>
+          <w:rFonts w:ascii="Times New Roman" w:hAnsi="Times New Roman" w:cs="Times New Roman"/>
+          <w:sz w:val="28"/>
+          <w:szCs w:val="28"/>
+        </w:rPr>
+        <w:t xml:space="preserve">Создадим тест для декоратора </w:t>
+      </w:r>
+      <w:r>
+        <w:rPr>
+          <w:rFonts w:ascii="Times New Roman" w:hAnsi="Times New Roman" w:cs="Times New Roman"/>
+          <w:sz w:val="28"/>
+          <w:szCs w:val="28"/>
+        </w:rPr>
+        <w:t>ExceptionCommandDecorator: метод</w:t>
+      </w:r>
+      <w:r>
+        <w:rPr>
+          <w:rFonts w:ascii="Times New Roman" w:hAnsi="Times New Roman" w:cs="Times New Roman"/>
+          <w:sz w:val="28"/>
+          <w:szCs w:val="28"/>
+        </w:rPr>
+        <w:t xml:space="preserve"> </w:t>
+      </w:r>
+      <w:r>
+        <w:rPr>
+          <w:rFonts w:ascii="Times New Roman" w:hAnsi="Times New Roman" w:cs="Times New Roman"/>
+          <w:sz w:val="28"/>
+          <w:szCs w:val="28"/>
+        </w:rPr>
+        <w:t>Execute() вызывает метод декорируемого объекта.</w:t>
+      </w:r>
+    </w:p>
+    <w:p>
+      <w:pPr>
+        <w:pStyle w:val="a3"/>
+        <w:spacing w:line="360" w:lineRule="auto"/>
+        <w:ind w:left="1440"/>
+        <w:rPr>
+          <w:rFonts w:ascii="Times New Roman" w:hAnsi="Times New Roman" w:cs="Times New Roman"/>
+          <w:sz w:val="28"/>
+          <w:szCs w:val="28"/>
+          <w:lang w:val="en-US"/>
+        </w:rPr>
+      </w:pPr>
+      <w:r>
+        <w:rPr>
+          <w:rFonts w:ascii="Times New Roman" w:hAnsi="Times New Roman" w:cs="Times New Roman"/>
+          <w:sz w:val="28"/>
+          <w:szCs w:val="28"/>
+        </w:rPr>
+        <w:lastRenderedPageBreak/>
+        <w:drawing>
+          <wp:inline distT="0" distB="0" distL="0" distR="0" wp14:anchorId="26D4783F" wp14:editId="46A3766C">
+            <wp:extent cx="5590049" cy="2825123"/>
+            <wp:effectExtent l="0" t="0" r="0" b="0"/>
+            <wp:docPr id="125" name="Рисунок 125"/>
+            <wp:cNvGraphicFramePr>
+              <a:graphicFrameLocks xmlns:a="http://schemas.openxmlformats.org/drawingml/2006/main" noChangeAspect="1"/>
+            </wp:cNvGraphicFramePr>
+            <a:graphic xmlns:a="http://schemas.openxmlformats.org/drawingml/2006/main">
+              <a:graphicData uri="http://schemas.openxmlformats.org/drawingml/2006/picture">
+                <pic:pic xmlns:pic="http://schemas.openxmlformats.org/drawingml/2006/picture">
+                  <pic:nvPicPr>
+                    <pic:cNvPr id="1" name=""/>
+                    <pic:cNvPicPr/>
+                  </pic:nvPicPr>
+                  <pic:blipFill>
+                    <a:blip r:embed="rId56"/>
+                    <a:stretch>
+                      <a:fillRect/>
+                    </a:stretch>
+                  </pic:blipFill>
+                  <pic:spPr>
+                    <a:xfrm>
+                      <a:off x="0" y="0"/>
+                      <a:ext cx="5596805" cy="2828537"/>
+                    </a:xfrm>
+                    <a:prstGeom prst="rect">
+                      <a:avLst/>
+                    </a:prstGeom>
+                  </pic:spPr>
+                </pic:pic>
+              </a:graphicData>
+            </a:graphic>
+          </wp:inline>
+        </w:drawing>
+      </w:r>
+    </w:p>
+    <w:p>
+      <w:pPr>
+        <w:pStyle w:val="a3"/>
+        <w:spacing w:line="360" w:lineRule="auto"/>
+        <w:ind w:left="1440"/>
+        <w:rPr>
+          <w:rFonts w:ascii="Times New Roman" w:hAnsi="Times New Roman" w:cs="Times New Roman"/>
+          <w:sz w:val="28"/>
+          <w:szCs w:val="28"/>
+          <w:lang w:val="en-US"/>
+        </w:rPr>
+      </w:pPr>
+    </w:p>
+    <w:p>
+      <w:pPr>
+        <w:pStyle w:val="a3"/>
+        <w:numPr>
+          <w:ilvl w:val="0"/>
+          <w:numId w:val="50"/>
+        </w:numPr>
+        <w:spacing w:line="360" w:lineRule="auto"/>
+        <w:rPr>
+          <w:rFonts w:ascii="Times New Roman" w:hAnsi="Times New Roman" w:cs="Times New Roman"/>
+          <w:sz w:val="28"/>
+          <w:szCs w:val="28"/>
+        </w:rPr>
+      </w:pPr>
+      <w:r>
+        <w:rPr>
+          <w:rFonts w:ascii="Times New Roman" w:hAnsi="Times New Roman" w:cs="Times New Roman"/>
+          <w:sz w:val="28"/>
+          <w:szCs w:val="28"/>
+        </w:rPr>
+        <w:t xml:space="preserve">Создадим тест для декоратора </w:t>
+      </w:r>
+      <w:r>
+        <w:rPr>
+          <w:rFonts w:ascii="Times New Roman" w:hAnsi="Times New Roman" w:cs="Times New Roman"/>
+          <w:sz w:val="28"/>
+          <w:szCs w:val="28"/>
+        </w:rPr>
+        <w:t>SampleCommandDecorator: метод</w:t>
+      </w:r>
+      <w:r>
+        <w:rPr>
+          <w:rFonts w:ascii="Times New Roman" w:hAnsi="Times New Roman" w:cs="Times New Roman"/>
+          <w:sz w:val="28"/>
+          <w:szCs w:val="28"/>
+        </w:rPr>
+        <w:t xml:space="preserve"> </w:t>
+      </w:r>
+      <w:r>
+        <w:rPr>
+          <w:rFonts w:ascii="Times New Roman" w:hAnsi="Times New Roman" w:cs="Times New Roman"/>
+          <w:sz w:val="28"/>
+          <w:szCs w:val="28"/>
+        </w:rPr>
+        <w:t>Execute() обрабатывает исключения, возникшие в декорируемом объекте</w:t>
+      </w:r>
+    </w:p>
+    <w:p>
+      <w:pPr>
+        <w:pStyle w:val="a3"/>
+        <w:spacing w:line="360" w:lineRule="auto"/>
+        <w:ind w:left="1440"/>
+        <w:rPr>
+          <w:rFonts w:ascii="Times New Roman" w:hAnsi="Times New Roman" w:cs="Times New Roman"/>
+          <w:sz w:val="28"/>
+          <w:szCs w:val="28"/>
+          <w:lang w:val="en-US"/>
+        </w:rPr>
+      </w:pPr>
+      <w:r>
+        <w:rPr>
+          <w:rFonts w:ascii="Times New Roman" w:hAnsi="Times New Roman" w:cs="Times New Roman"/>
+          <w:sz w:val="28"/>
+          <w:szCs w:val="28"/>
+        </w:rPr>
+        <w:drawing>
+          <wp:inline distT="0" distB="0" distL="0" distR="0" wp14:anchorId="45E988C7" wp14:editId="3A5B7D59">
+            <wp:extent cx="6044573" cy="3231030"/>
+            <wp:effectExtent l="0" t="0" r="0" b="7620"/>
+            <wp:docPr id="126" name="Рисунок 126"/>
+            <wp:cNvGraphicFramePr>
+              <a:graphicFrameLocks xmlns:a="http://schemas.openxmlformats.org/drawingml/2006/main" noChangeAspect="1"/>
+            </wp:cNvGraphicFramePr>
+            <a:graphic xmlns:a="http://schemas.openxmlformats.org/drawingml/2006/main">
+              <a:graphicData uri="http://schemas.openxmlformats.org/drawingml/2006/picture">
+                <pic:pic xmlns:pic="http://schemas.openxmlformats.org/drawingml/2006/picture">
+                  <pic:nvPicPr>
+                    <pic:cNvPr id="1" name=""/>
+                    <pic:cNvPicPr/>
+                  </pic:nvPicPr>
+                  <pic:blipFill>
+                    <a:blip r:embed="rId57"/>
+                    <a:stretch>
+                      <a:fillRect/>
+                    </a:stretch>
+                  </pic:blipFill>
+                  <pic:spPr>
+                    <a:xfrm>
+                      <a:off x="0" y="0"/>
+                      <a:ext cx="6048159" cy="3232947"/>
+                    </a:xfrm>
+                    <a:prstGeom prst="rect">
+                      <a:avLst/>
+                    </a:prstGeom>
+                  </pic:spPr>
+                </pic:pic>
+              </a:graphicData>
+            </a:graphic>
+          </wp:inline>
+        </w:drawing>
+      </w:r>
+    </w:p>
+    <w:p>
+      <w:pPr>
+        <w:pStyle w:val="a3"/>
+        <w:spacing w:line="360" w:lineRule="auto"/>
+        <w:ind w:left="1440"/>
+        <w:rPr>
+          <w:rFonts w:ascii="Times New Roman" w:hAnsi="Times New Roman" w:cs="Times New Roman"/>
+          <w:sz w:val="28"/>
+          <w:szCs w:val="28"/>
+          <w:lang w:val="en-US"/>
+        </w:rPr>
+      </w:pPr>
+    </w:p>
+    <w:p>
+      <w:pPr>
+        <w:pStyle w:val="a3"/>
+        <w:numPr>
+          <w:ilvl w:val="0"/>
+          <w:numId w:val="50"/>
+        </w:numPr>
+        <w:spacing w:line="360" w:lineRule="auto"/>
+        <w:rPr>
+          <w:rFonts w:ascii="Times New Roman" w:hAnsi="Times New Roman" w:cs="Times New Roman"/>
+          <w:sz w:val="28"/>
+          <w:szCs w:val="28"/>
+        </w:rPr>
+      </w:pPr>
+      <w:r>
+        <w:rPr>
+          <w:rFonts w:ascii="Times New Roman" w:hAnsi="Times New Roman" w:cs="Times New Roman"/>
+          <w:sz w:val="28"/>
+          <w:szCs w:val="28"/>
+        </w:rPr>
+        <w:t>Выполним тесты</w:t>
+      </w:r>
+      <w:r>
+        <w:rPr>
+          <w:rFonts w:ascii="Times New Roman" w:hAnsi="Times New Roman" w:cs="Times New Roman"/>
+          <w:sz w:val="28"/>
+          <w:szCs w:val="28"/>
+        </w:rPr>
+        <w:t xml:space="preserve"> и зафиксируем состояние окна обозревателя решений</w:t>
+      </w:r>
+      <w:r>
+        <w:rPr>
+          <w:rFonts w:ascii="Times New Roman" w:hAnsi="Times New Roman" w:cs="Times New Roman"/>
+          <w:sz w:val="28"/>
+          <w:szCs w:val="28"/>
+        </w:rPr>
+        <w:t>.</w:t>
+      </w:r>
+    </w:p>
+    <w:p>
+      <w:pPr>
+        <w:pStyle w:val="a3"/>
+        <w:spacing w:line="360" w:lineRule="auto"/>
+        <w:ind w:left="1440"/>
+        <w:rPr>
+          <w:rFonts w:ascii="Times New Roman" w:hAnsi="Times New Roman" w:cs="Times New Roman"/>
+          <w:sz w:val="28"/>
+          <w:szCs w:val="28"/>
+        </w:rPr>
+      </w:pPr>
+      <w:r>
+        <w:rPr>
+          <w:rFonts w:ascii="Times New Roman" w:hAnsi="Times New Roman" w:cs="Times New Roman"/>
+          <w:sz w:val="28"/>
+          <w:szCs w:val="28"/>
+        </w:rPr>
+        <w:lastRenderedPageBreak/>
+        <w:drawing>
+          <wp:inline distT="0" distB="0" distL="0" distR="0" wp14:anchorId="40F816A4" wp14:editId="08895D1C">
+            <wp:extent cx="4448796" cy="3801005"/>
+            <wp:effectExtent l="0" t="0" r="9525" b="0"/>
+            <wp:docPr id="127" name="Рисунок 127"/>
+            <wp:cNvGraphicFramePr>
+              <a:graphicFrameLocks xmlns:a="http://schemas.openxmlformats.org/drawingml/2006/main" noChangeAspect="1"/>
+            </wp:cNvGraphicFramePr>
+            <a:graphic xmlns:a="http://schemas.openxmlformats.org/drawingml/2006/main">
+              <a:graphicData uri="http://schemas.openxmlformats.org/drawingml/2006/picture">
+                <pic:pic xmlns:pic="http://schemas.openxmlformats.org/drawingml/2006/picture">
+                  <pic:nvPicPr>
+                    <pic:cNvPr id="1" name=""/>
+                    <pic:cNvPicPr/>
+                  </pic:nvPicPr>
+                  <pic:blipFill>
+                    <a:blip r:embed="rId58"/>
+                    <a:stretch>
+                      <a:fillRect/>
+                    </a:stretch>
+                  </pic:blipFill>
+                  <pic:spPr>
+                    <a:xfrm>
+                      <a:off x="0" y="0"/>
+                      <a:ext cx="4448796" cy="3801005"/>
+                    </a:xfrm>
+                    <a:prstGeom prst="rect">
+                      <a:avLst/>
+                    </a:prstGeom>
+                  </pic:spPr>
+                </pic:pic>
+              </a:graphicData>
+            </a:graphic>
+          </wp:inline>
+        </w:drawing>
+      </w:r>
+    </w:p>
+    <w:p>
+      <w:pPr>
+        <w:pStyle w:val="a3"/>
+        <w:spacing w:line="360" w:lineRule="auto"/>
+        <w:ind w:left="1440"/>
+        <w:rPr>
+          <w:rFonts w:ascii="Times New Roman" w:hAnsi="Times New Roman" w:cs="Times New Roman"/>
+          <w:sz w:val="28"/>
+          <w:szCs w:val="28"/>
+        </w:rPr>
+      </w:pPr>
+      <w:r>
+        <w:rPr>
+          <w:rFonts w:ascii="Times New Roman" w:hAnsi="Times New Roman" w:cs="Times New Roman"/>
+          <w:sz w:val="28"/>
+          <w:szCs w:val="28"/>
+        </w:rPr>
+        <w:drawing>
+          <wp:inline distT="0" distB="0" distL="0" distR="0" wp14:anchorId="2EA6BECE" wp14:editId="4DF2B1C9">
+            <wp:extent cx="3286584" cy="5315692"/>
+            <wp:effectExtent l="0" t="0" r="9525" b="0"/>
+            <wp:docPr id="128" name="Рисунок 128"/>
+            <wp:cNvGraphicFramePr>
+              <a:graphicFrameLocks xmlns:a="http://schemas.openxmlformats.org/drawingml/2006/main" noChangeAspect="1"/>
+            </wp:cNvGraphicFramePr>
+            <a:graphic xmlns:a="http://schemas.openxmlformats.org/drawingml/2006/main">
+              <a:graphicData uri="http://schemas.openxmlformats.org/drawingml/2006/picture">
+                <pic:pic xmlns:pic="http://schemas.openxmlformats.org/drawingml/2006/picture">
+                  <pic:nvPicPr>
+                    <pic:cNvPr id="1" name=""/>
+                    <pic:cNvPicPr/>
+                  </pic:nvPicPr>
+                  <pic:blipFill>
+                    <a:blip r:embed="rId59"/>
+                    <a:stretch>
+                      <a:fillRect/>
+                    </a:stretch>
+                  </pic:blipFill>
+                  <pic:spPr>
+                    <a:xfrm>
+                      <a:off x="0" y="0"/>
+                      <a:ext cx="3286584" cy="5315692"/>
+                    </a:xfrm>
+                    <a:prstGeom prst="rect">
+                      <a:avLst/>
+                    </a:prstGeom>
+                  </pic:spPr>
+                </pic:pic>
+              </a:graphicData>
+            </a:graphic>
+          </wp:inline>
+        </w:drawing>
+      </w:r>
+    </w:p>
+    <w:p>
+      <w:pPr>
+        <w:pStyle w:val="a3"/>
+        <w:spacing w:line="360" w:lineRule="auto"/>
+        <w:ind w:left="1440"/>
+        <w:rPr>
+          <w:rFonts w:ascii="Times New Roman" w:hAnsi="Times New Roman" w:cs="Times New Roman"/>
+          <w:sz w:val="28"/>
+          <w:szCs w:val="28"/>
+        </w:rPr>
+      </w:pPr>
+    </w:p>
+    <w:p>
+      <w:pPr>
+        <w:pStyle w:val="a3"/>
+        <w:spacing w:line="360" w:lineRule="auto"/>
+        <w:ind w:left="1440"/>
         <w:rPr>
           <w:rFonts w:ascii="Times New Roman" w:hAnsi="Times New Roman" w:cs="Times New Roman"/>
           <w:sz w:val="28"/>
@@ -9452,25 +10268,16 @@
           <w:sz w:val="28"/>
           <w:szCs w:val="28"/>
         </w:rPr>
-        <w:t xml:space="preserve">В ходе лабораторной работы №5 были приобретены практические навыки использования делегатов и событий, а также тестирования операций, связанных с событиями, с применением тестового каркаса NUnit и изолирующего каркаса NSubstitute. Цель работы заключалась в изучении и реализации механизма генерации событий в классе LogAnalyzer, подписки на события через класс </w:t>
-      </w:r>
-      <w:proofErr w:type="spellStart"/>
-      <w:r>
-        <w:rPr>
-          <w:rFonts w:ascii="Times New Roman" w:hAnsi="Times New Roman" w:cs="Times New Roman"/>
-          <w:sz w:val="28"/>
-          <w:szCs w:val="28"/>
-        </w:rPr>
-        <w:t>Presenter</w:t>
-      </w:r>
-      <w:proofErr w:type="spellEnd"/>
-      <w:r>
-        <w:rPr>
-          <w:rFonts w:ascii="Times New Roman" w:hAnsi="Times New Roman" w:cs="Times New Roman"/>
-          <w:sz w:val="28"/>
-          <w:szCs w:val="28"/>
-        </w:rPr>
-        <w:t>, а также создании тестов для проверки корректности обработки событий. Были реализованы сценарии, включая ручную имитацию событий с использованием наследования и динамическую имитацию с помощью NSubstitute, что позволило обеспечить изолированное тестирование модулей.</w:t>
+        <w:t xml:space="preserve">В ходе лабораторной работы №5 были приобретены практические навыки использования делегатов и событий, а также тестирования операций, связанных с событиями, с применением тестового каркаса NUnit и изолирующего каркаса NSubstitute. Цель работы заключалась в изучении и реализации механизма </w:t>
+      </w:r>
+      <w:r>
+        <w:rPr>
+          <w:rFonts w:ascii="Times New Roman" w:hAnsi="Times New Roman" w:cs="Times New Roman"/>
+          <w:sz w:val="28"/>
+          <w:szCs w:val="28"/>
+        </w:rPr>
+        <w:lastRenderedPageBreak/>
+        <w:t>генерации событий в классе LogAnalyzer, подписки на события через класс Presenter, а также создании тестов для проверки корректности обработки событий. Были реализованы сценарии, включая ручную имитацию событий с использованием наследования и динамическую имитацию с помощью NSubstitute, что позволило обеспечить изолированное тестирование модулей.</w:t>
       </w:r>
     </w:p>
     <w:p>
@@ -9483,7 +10290,7 @@
       </w:pPr>
     </w:p>
     <w:sectPr>
-      <w:footerReference w:type="default" r:id="rId53"/>
+      <w:footerReference w:type="default" r:id="rId60"/>
       <w:pgSz w:w="11906" w:h="16838"/>
       <w:pgMar w:top="851" w:right="850" w:bottom="1134" w:left="284" w:header="708" w:footer="708" w:gutter="0"/>
       <w:cols w:space="708"/>
@@ -9608,7 +10415,7 @@
         <v:path o:extrusionok="f" gradientshapeok="t" o:connecttype="rect"/>
         <o:lock v:ext="edit" aspectratio="t"/>
       </v:shapetype>
-      <v:shape id="_x0000_i1278" type="#_x0000_t75" style="width:103.8pt;height:43.95pt;visibility:visible;mso-wrap-style:square" o:bullet="t">
+      <v:shape id="_x0000_i1350" type="#_x0000_t75" style="width:103.25pt;height:43.45pt;visibility:visible;mso-wrap-style:square" o:bullet="t">
         <v:imagedata r:id="rId1" o:title=""/>
       </v:shape>
     </w:pict>
@@ -10517,6 +11324,95 @@
     </w:lvl>
   </w:abstractNum>
   <w:abstractNum w:abstractNumId="9" w15:restartNumberingAfterBreak="0">
+    <w:nsid w:val="1D685735"/>
+    <w:multiLevelType w:val="hybridMultilevel"/>
+    <w:tmpl w:val="1C949F16"/>
+    <w:lvl w:ilvl="0" w:tplc="FFFFFFFF">
+      <w:start w:val="1"/>
+      <w:numFmt w:val="decimal"/>
+      <w:lvlText w:val="%1."/>
+      <w:lvlJc w:val="left"/>
+      <w:pPr>
+        <w:ind w:left="1440" w:hanging="360"/>
+      </w:pPr>
+      <w:rPr>
+        <w:rFonts w:hint="default"/>
+      </w:rPr>
+    </w:lvl>
+    <w:lvl w:ilvl="1" w:tplc="FFFFFFFF" w:tentative="1">
+      <w:start w:val="1"/>
+      <w:numFmt w:val="lowerLetter"/>
+      <w:lvlText w:val="%2."/>
+      <w:lvlJc w:val="left"/>
+      <w:pPr>
+        <w:ind w:left="2160" w:hanging="360"/>
+      </w:pPr>
+    </w:lvl>
+    <w:lvl w:ilvl="2" w:tplc="FFFFFFFF" w:tentative="1">
+      <w:start w:val="1"/>
+      <w:numFmt w:val="lowerRoman"/>
+      <w:lvlText w:val="%3."/>
+      <w:lvlJc w:val="right"/>
+      <w:pPr>
+        <w:ind w:left="2880" w:hanging="180"/>
+      </w:pPr>
+    </w:lvl>
+    <w:lvl w:ilvl="3" w:tplc="FFFFFFFF" w:tentative="1">
+      <w:start w:val="1"/>
+      <w:numFmt w:val="decimal"/>
+      <w:lvlText w:val="%4."/>
+      <w:lvlJc w:val="left"/>
+      <w:pPr>
+        <w:ind w:left="3600" w:hanging="360"/>
+      </w:pPr>
+    </w:lvl>
+    <w:lvl w:ilvl="4" w:tplc="FFFFFFFF" w:tentative="1">
+      <w:start w:val="1"/>
+      <w:numFmt w:val="lowerLetter"/>
+      <w:lvlText w:val="%5."/>
+      <w:lvlJc w:val="left"/>
+      <w:pPr>
+        <w:ind w:left="4320" w:hanging="360"/>
+      </w:pPr>
+    </w:lvl>
+    <w:lvl w:ilvl="5" w:tplc="FFFFFFFF" w:tentative="1">
+      <w:start w:val="1"/>
+      <w:numFmt w:val="lowerRoman"/>
+      <w:lvlText w:val="%6."/>
+      <w:lvlJc w:val="right"/>
+      <w:pPr>
+        <w:ind w:left="5040" w:hanging="180"/>
+      </w:pPr>
+    </w:lvl>
+    <w:lvl w:ilvl="6" w:tplc="FFFFFFFF" w:tentative="1">
+      <w:start w:val="1"/>
+      <w:numFmt w:val="decimal"/>
+      <w:lvlText w:val="%7."/>
+      <w:lvlJc w:val="left"/>
+      <w:pPr>
+        <w:ind w:left="5760" w:hanging="360"/>
+      </w:pPr>
+    </w:lvl>
+    <w:lvl w:ilvl="7" w:tplc="FFFFFFFF" w:tentative="1">
+      <w:start w:val="1"/>
+      <w:numFmt w:val="lowerLetter"/>
+      <w:lvlText w:val="%8."/>
+      <w:lvlJc w:val="left"/>
+      <w:pPr>
+        <w:ind w:left="6480" w:hanging="360"/>
+      </w:pPr>
+    </w:lvl>
+    <w:lvl w:ilvl="8" w:tplc="FFFFFFFF" w:tentative="1">
+      <w:start w:val="1"/>
+      <w:numFmt w:val="lowerRoman"/>
+      <w:lvlText w:val="%9."/>
+      <w:lvlJc w:val="right"/>
+      <w:pPr>
+        <w:ind w:left="7200" w:hanging="180"/>
+      </w:pPr>
+    </w:lvl>
+  </w:abstractNum>
+  <w:abstractNum w:abstractNumId="10" w15:restartNumberingAfterBreak="0">
     <w:nsid w:val="1D741B7D"/>
     <w:multiLevelType w:val="hybridMultilevel"/>
     <w:tmpl w:val="CB645468"/>
@@ -10605,7 +11501,96 @@
       </w:pPr>
     </w:lvl>
   </w:abstractNum>
-  <w:abstractNum w:abstractNumId="10" w15:restartNumberingAfterBreak="0">
+  <w:abstractNum w:abstractNumId="11" w15:restartNumberingAfterBreak="0">
+    <w:nsid w:val="1DFA3F9D"/>
+    <w:multiLevelType w:val="hybridMultilevel"/>
+    <w:tmpl w:val="1C949F16"/>
+    <w:lvl w:ilvl="0" w:tplc="661CC44C">
+      <w:start w:val="1"/>
+      <w:numFmt w:val="decimal"/>
+      <w:lvlText w:val="%1."/>
+      <w:lvlJc w:val="left"/>
+      <w:pPr>
+        <w:ind w:left="1440" w:hanging="360"/>
+      </w:pPr>
+      <w:rPr>
+        <w:rFonts w:hint="default"/>
+      </w:rPr>
+    </w:lvl>
+    <w:lvl w:ilvl="1" w:tplc="04190019" w:tentative="1">
+      <w:start w:val="1"/>
+      <w:numFmt w:val="lowerLetter"/>
+      <w:lvlText w:val="%2."/>
+      <w:lvlJc w:val="left"/>
+      <w:pPr>
+        <w:ind w:left="2160" w:hanging="360"/>
+      </w:pPr>
+    </w:lvl>
+    <w:lvl w:ilvl="2" w:tplc="0419001B" w:tentative="1">
+      <w:start w:val="1"/>
+      <w:numFmt w:val="lowerRoman"/>
+      <w:lvlText w:val="%3."/>
+      <w:lvlJc w:val="right"/>
+      <w:pPr>
+        <w:ind w:left="2880" w:hanging="180"/>
+      </w:pPr>
+    </w:lvl>
+    <w:lvl w:ilvl="3" w:tplc="0419000F" w:tentative="1">
+      <w:start w:val="1"/>
+      <w:numFmt w:val="decimal"/>
+      <w:lvlText w:val="%4."/>
+      <w:lvlJc w:val="left"/>
+      <w:pPr>
+        <w:ind w:left="3600" w:hanging="360"/>
+      </w:pPr>
+    </w:lvl>
+    <w:lvl w:ilvl="4" w:tplc="04190019" w:tentative="1">
+      <w:start w:val="1"/>
+      <w:numFmt w:val="lowerLetter"/>
+      <w:lvlText w:val="%5."/>
+      <w:lvlJc w:val="left"/>
+      <w:pPr>
+        <w:ind w:left="4320" w:hanging="360"/>
+      </w:pPr>
+    </w:lvl>
+    <w:lvl w:ilvl="5" w:tplc="0419001B" w:tentative="1">
+      <w:start w:val="1"/>
+      <w:numFmt w:val="lowerRoman"/>
+      <w:lvlText w:val="%6."/>
+      <w:lvlJc w:val="right"/>
+      <w:pPr>
+        <w:ind w:left="5040" w:hanging="180"/>
+      </w:pPr>
+    </w:lvl>
+    <w:lvl w:ilvl="6" w:tplc="0419000F" w:tentative="1">
+      <w:start w:val="1"/>
+      <w:numFmt w:val="decimal"/>
+      <w:lvlText w:val="%7."/>
+      <w:lvlJc w:val="left"/>
+      <w:pPr>
+        <w:ind w:left="5760" w:hanging="360"/>
+      </w:pPr>
+    </w:lvl>
+    <w:lvl w:ilvl="7" w:tplc="04190019" w:tentative="1">
+      <w:start w:val="1"/>
+      <w:numFmt w:val="lowerLetter"/>
+      <w:lvlText w:val="%8."/>
+      <w:lvlJc w:val="left"/>
+      <w:pPr>
+        <w:ind w:left="6480" w:hanging="360"/>
+      </w:pPr>
+    </w:lvl>
+    <w:lvl w:ilvl="8" w:tplc="0419001B" w:tentative="1">
+      <w:start w:val="1"/>
+      <w:numFmt w:val="lowerRoman"/>
+      <w:lvlText w:val="%9."/>
+      <w:lvlJc w:val="right"/>
+      <w:pPr>
+        <w:ind w:left="7200" w:hanging="180"/>
+      </w:pPr>
+    </w:lvl>
+  </w:abstractNum>
+  <w:abstractNum w:abstractNumId="12" w15:restartNumberingAfterBreak="0">
     <w:nsid w:val="1E9D1370"/>
     <w:multiLevelType w:val="hybridMultilevel"/>
     <w:tmpl w:val="FAB0ECE6"/>
@@ -10694,7 +11679,7 @@
       </w:pPr>
     </w:lvl>
   </w:abstractNum>
-  <w:abstractNum w:abstractNumId="11" w15:restartNumberingAfterBreak="0">
+  <w:abstractNum w:abstractNumId="13" w15:restartNumberingAfterBreak="0">
     <w:nsid w:val="20F80499"/>
     <w:multiLevelType w:val="hybridMultilevel"/>
     <w:tmpl w:val="13BEB986"/>
@@ -10783,7 +11768,7 @@
       </w:pPr>
     </w:lvl>
   </w:abstractNum>
-  <w:abstractNum w:abstractNumId="12" w15:restartNumberingAfterBreak="0">
+  <w:abstractNum w:abstractNumId="14" w15:restartNumberingAfterBreak="0">
     <w:nsid w:val="211E234C"/>
     <w:multiLevelType w:val="hybridMultilevel"/>
     <w:tmpl w:val="1AACAF0E"/>
@@ -10872,7 +11857,7 @@
       </w:pPr>
     </w:lvl>
   </w:abstractNum>
-  <w:abstractNum w:abstractNumId="13" w15:restartNumberingAfterBreak="0">
+  <w:abstractNum w:abstractNumId="15" w15:restartNumberingAfterBreak="0">
     <w:nsid w:val="291F3791"/>
     <w:multiLevelType w:val="hybridMultilevel"/>
     <w:tmpl w:val="BA96C1BE"/>
@@ -10961,7 +11946,7 @@
       </w:pPr>
     </w:lvl>
   </w:abstractNum>
-  <w:abstractNum w:abstractNumId="14" w15:restartNumberingAfterBreak="0">
+  <w:abstractNum w:abstractNumId="16" w15:restartNumberingAfterBreak="0">
     <w:nsid w:val="2C6F47FD"/>
     <w:multiLevelType w:val="hybridMultilevel"/>
     <w:tmpl w:val="AACCC064"/>
@@ -11050,7 +12035,7 @@
       </w:pPr>
     </w:lvl>
   </w:abstractNum>
-  <w:abstractNum w:abstractNumId="15" w15:restartNumberingAfterBreak="0">
+  <w:abstractNum w:abstractNumId="17" w15:restartNumberingAfterBreak="0">
     <w:nsid w:val="2E5F2855"/>
     <w:multiLevelType w:val="hybridMultilevel"/>
     <w:tmpl w:val="0DFCE38A"/>
@@ -11139,7 +12124,7 @@
       </w:pPr>
     </w:lvl>
   </w:abstractNum>
-  <w:abstractNum w:abstractNumId="16" w15:restartNumberingAfterBreak="0">
+  <w:abstractNum w:abstractNumId="18" w15:restartNumberingAfterBreak="0">
     <w:nsid w:val="3279121D"/>
     <w:multiLevelType w:val="hybridMultilevel"/>
     <w:tmpl w:val="61CC3218"/>
@@ -11228,7 +12213,7 @@
       </w:pPr>
     </w:lvl>
   </w:abstractNum>
-  <w:abstractNum w:abstractNumId="17" w15:restartNumberingAfterBreak="0">
+  <w:abstractNum w:abstractNumId="19" w15:restartNumberingAfterBreak="0">
     <w:nsid w:val="35B52726"/>
     <w:multiLevelType w:val="hybridMultilevel"/>
     <w:tmpl w:val="03FC5754"/>
@@ -11317,7 +12302,7 @@
       </w:pPr>
     </w:lvl>
   </w:abstractNum>
-  <w:abstractNum w:abstractNumId="18" w15:restartNumberingAfterBreak="0">
+  <w:abstractNum w:abstractNumId="20" w15:restartNumberingAfterBreak="0">
     <w:nsid w:val="37CC4689"/>
     <w:multiLevelType w:val="hybridMultilevel"/>
     <w:tmpl w:val="CB0619FE"/>
@@ -11406,7 +12391,7 @@
       </w:pPr>
     </w:lvl>
   </w:abstractNum>
-  <w:abstractNum w:abstractNumId="19" w15:restartNumberingAfterBreak="0">
+  <w:abstractNum w:abstractNumId="21" w15:restartNumberingAfterBreak="0">
     <w:nsid w:val="39454DCA"/>
     <w:multiLevelType w:val="hybridMultilevel"/>
     <w:tmpl w:val="94DAFBDA"/>
@@ -11496,7 +12481,7 @@
       </w:pPr>
     </w:lvl>
   </w:abstractNum>
-  <w:abstractNum w:abstractNumId="20" w15:restartNumberingAfterBreak="0">
+  <w:abstractNum w:abstractNumId="22" w15:restartNumberingAfterBreak="0">
     <w:nsid w:val="3A3722B6"/>
     <w:multiLevelType w:val="hybridMultilevel"/>
     <w:tmpl w:val="10665DF4"/>
@@ -11585,7 +12570,7 @@
       </w:pPr>
     </w:lvl>
   </w:abstractNum>
-  <w:abstractNum w:abstractNumId="21" w15:restartNumberingAfterBreak="0">
+  <w:abstractNum w:abstractNumId="23" w15:restartNumberingAfterBreak="0">
     <w:nsid w:val="44720CCF"/>
     <w:multiLevelType w:val="hybridMultilevel"/>
     <w:tmpl w:val="B24C9E06"/>
@@ -11674,7 +12659,7 @@
       </w:pPr>
     </w:lvl>
   </w:abstractNum>
-  <w:abstractNum w:abstractNumId="22" w15:restartNumberingAfterBreak="0">
+  <w:abstractNum w:abstractNumId="24" w15:restartNumberingAfterBreak="0">
     <w:nsid w:val="460E53A4"/>
     <w:multiLevelType w:val="hybridMultilevel"/>
     <w:tmpl w:val="EE0CC844"/>
@@ -11763,7 +12748,7 @@
       </w:pPr>
     </w:lvl>
   </w:abstractNum>
-  <w:abstractNum w:abstractNumId="23" w15:restartNumberingAfterBreak="0">
+  <w:abstractNum w:abstractNumId="25" w15:restartNumberingAfterBreak="0">
     <w:nsid w:val="467123CF"/>
     <w:multiLevelType w:val="hybridMultilevel"/>
     <w:tmpl w:val="8E166C00"/>
@@ -11852,7 +12837,96 @@
       </w:pPr>
     </w:lvl>
   </w:abstractNum>
-  <w:abstractNum w:abstractNumId="24" w15:restartNumberingAfterBreak="0">
+  <w:abstractNum w:abstractNumId="26" w15:restartNumberingAfterBreak="0">
+    <w:nsid w:val="4958721B"/>
+    <w:multiLevelType w:val="hybridMultilevel"/>
+    <w:tmpl w:val="1C949F16"/>
+    <w:lvl w:ilvl="0" w:tplc="FFFFFFFF">
+      <w:start w:val="1"/>
+      <w:numFmt w:val="decimal"/>
+      <w:lvlText w:val="%1."/>
+      <w:lvlJc w:val="left"/>
+      <w:pPr>
+        <w:ind w:left="1440" w:hanging="360"/>
+      </w:pPr>
+      <w:rPr>
+        <w:rFonts w:hint="default"/>
+      </w:rPr>
+    </w:lvl>
+    <w:lvl w:ilvl="1" w:tplc="FFFFFFFF" w:tentative="1">
+      <w:start w:val="1"/>
+      <w:numFmt w:val="lowerLetter"/>
+      <w:lvlText w:val="%2."/>
+      <w:lvlJc w:val="left"/>
+      <w:pPr>
+        <w:ind w:left="2160" w:hanging="360"/>
+      </w:pPr>
+    </w:lvl>
+    <w:lvl w:ilvl="2" w:tplc="FFFFFFFF" w:tentative="1">
+      <w:start w:val="1"/>
+      <w:numFmt w:val="lowerRoman"/>
+      <w:lvlText w:val="%3."/>
+      <w:lvlJc w:val="right"/>
+      <w:pPr>
+        <w:ind w:left="2880" w:hanging="180"/>
+      </w:pPr>
+    </w:lvl>
+    <w:lvl w:ilvl="3" w:tplc="FFFFFFFF" w:tentative="1">
+      <w:start w:val="1"/>
+      <w:numFmt w:val="decimal"/>
+      <w:lvlText w:val="%4."/>
+      <w:lvlJc w:val="left"/>
+      <w:pPr>
+        <w:ind w:left="3600" w:hanging="360"/>
+      </w:pPr>
+    </w:lvl>
+    <w:lvl w:ilvl="4" w:tplc="FFFFFFFF" w:tentative="1">
+      <w:start w:val="1"/>
+      <w:numFmt w:val="lowerLetter"/>
+      <w:lvlText w:val="%5."/>
+      <w:lvlJc w:val="left"/>
+      <w:pPr>
+        <w:ind w:left="4320" w:hanging="360"/>
+      </w:pPr>
+    </w:lvl>
+    <w:lvl w:ilvl="5" w:tplc="FFFFFFFF" w:tentative="1">
+      <w:start w:val="1"/>
+      <w:numFmt w:val="lowerRoman"/>
+      <w:lvlText w:val="%6."/>
+      <w:lvlJc w:val="right"/>
+      <w:pPr>
+        <w:ind w:left="5040" w:hanging="180"/>
+      </w:pPr>
+    </w:lvl>
+    <w:lvl w:ilvl="6" w:tplc="FFFFFFFF" w:tentative="1">
+      <w:start w:val="1"/>
+      <w:numFmt w:val="decimal"/>
+      <w:lvlText w:val="%7."/>
+      <w:lvlJc w:val="left"/>
+      <w:pPr>
+        <w:ind w:left="5760" w:hanging="360"/>
+      </w:pPr>
+    </w:lvl>
+    <w:lvl w:ilvl="7" w:tplc="FFFFFFFF" w:tentative="1">
+      <w:start w:val="1"/>
+      <w:numFmt w:val="lowerLetter"/>
+      <w:lvlText w:val="%8."/>
+      <w:lvlJc w:val="left"/>
+      <w:pPr>
+        <w:ind w:left="6480" w:hanging="360"/>
+      </w:pPr>
+    </w:lvl>
+    <w:lvl w:ilvl="8" w:tplc="FFFFFFFF" w:tentative="1">
+      <w:start w:val="1"/>
+      <w:numFmt w:val="lowerRoman"/>
+      <w:lvlText w:val="%9."/>
+      <w:lvlJc w:val="right"/>
+      <w:pPr>
+        <w:ind w:left="7200" w:hanging="180"/>
+      </w:pPr>
+    </w:lvl>
+  </w:abstractNum>
+  <w:abstractNum w:abstractNumId="27" w15:restartNumberingAfterBreak="0">
     <w:nsid w:val="54173A92"/>
     <w:multiLevelType w:val="hybridMultilevel"/>
     <w:tmpl w:val="14E87A3A"/>
@@ -11941,7 +13015,7 @@
       </w:pPr>
     </w:lvl>
   </w:abstractNum>
-  <w:abstractNum w:abstractNumId="25" w15:restartNumberingAfterBreak="0">
+  <w:abstractNum w:abstractNumId="28" w15:restartNumberingAfterBreak="0">
     <w:nsid w:val="549239FE"/>
     <w:multiLevelType w:val="hybridMultilevel"/>
     <w:tmpl w:val="4030E238"/>
@@ -12030,7 +13104,96 @@
       </w:pPr>
     </w:lvl>
   </w:abstractNum>
-  <w:abstractNum w:abstractNumId="26" w15:restartNumberingAfterBreak="0">
+  <w:abstractNum w:abstractNumId="29" w15:restartNumberingAfterBreak="0">
+    <w:nsid w:val="55C81486"/>
+    <w:multiLevelType w:val="hybridMultilevel"/>
+    <w:tmpl w:val="1C949F16"/>
+    <w:lvl w:ilvl="0" w:tplc="FFFFFFFF">
+      <w:start w:val="1"/>
+      <w:numFmt w:val="decimal"/>
+      <w:lvlText w:val="%1."/>
+      <w:lvlJc w:val="left"/>
+      <w:pPr>
+        <w:ind w:left="1440" w:hanging="360"/>
+      </w:pPr>
+      <w:rPr>
+        <w:rFonts w:hint="default"/>
+      </w:rPr>
+    </w:lvl>
+    <w:lvl w:ilvl="1" w:tplc="FFFFFFFF" w:tentative="1">
+      <w:start w:val="1"/>
+      <w:numFmt w:val="lowerLetter"/>
+      <w:lvlText w:val="%2."/>
+      <w:lvlJc w:val="left"/>
+      <w:pPr>
+        <w:ind w:left="2160" w:hanging="360"/>
+      </w:pPr>
+    </w:lvl>
+    <w:lvl w:ilvl="2" w:tplc="FFFFFFFF" w:tentative="1">
+      <w:start w:val="1"/>
+      <w:numFmt w:val="lowerRoman"/>
+      <w:lvlText w:val="%3."/>
+      <w:lvlJc w:val="right"/>
+      <w:pPr>
+        <w:ind w:left="2880" w:hanging="180"/>
+      </w:pPr>
+    </w:lvl>
+    <w:lvl w:ilvl="3" w:tplc="FFFFFFFF" w:tentative="1">
+      <w:start w:val="1"/>
+      <w:numFmt w:val="decimal"/>
+      <w:lvlText w:val="%4."/>
+      <w:lvlJc w:val="left"/>
+      <w:pPr>
+        <w:ind w:left="3600" w:hanging="360"/>
+      </w:pPr>
+    </w:lvl>
+    <w:lvl w:ilvl="4" w:tplc="FFFFFFFF" w:tentative="1">
+      <w:start w:val="1"/>
+      <w:numFmt w:val="lowerLetter"/>
+      <w:lvlText w:val="%5."/>
+      <w:lvlJc w:val="left"/>
+      <w:pPr>
+        <w:ind w:left="4320" w:hanging="360"/>
+      </w:pPr>
+    </w:lvl>
+    <w:lvl w:ilvl="5" w:tplc="FFFFFFFF" w:tentative="1">
+      <w:start w:val="1"/>
+      <w:numFmt w:val="lowerRoman"/>
+      <w:lvlText w:val="%6."/>
+      <w:lvlJc w:val="right"/>
+      <w:pPr>
+        <w:ind w:left="5040" w:hanging="180"/>
+      </w:pPr>
+    </w:lvl>
+    <w:lvl w:ilvl="6" w:tplc="FFFFFFFF" w:tentative="1">
+      <w:start w:val="1"/>
+      <w:numFmt w:val="decimal"/>
+      <w:lvlText w:val="%7."/>
+      <w:lvlJc w:val="left"/>
+      <w:pPr>
+        <w:ind w:left="5760" w:hanging="360"/>
+      </w:pPr>
+    </w:lvl>
+    <w:lvl w:ilvl="7" w:tplc="FFFFFFFF" w:tentative="1">
+      <w:start w:val="1"/>
+      <w:numFmt w:val="lowerLetter"/>
+      <w:lvlText w:val="%8."/>
+      <w:lvlJc w:val="left"/>
+      <w:pPr>
+        <w:ind w:left="6480" w:hanging="360"/>
+      </w:pPr>
+    </w:lvl>
+    <w:lvl w:ilvl="8" w:tplc="FFFFFFFF" w:tentative="1">
+      <w:start w:val="1"/>
+      <w:numFmt w:val="lowerRoman"/>
+      <w:lvlText w:val="%9."/>
+      <w:lvlJc w:val="right"/>
+      <w:pPr>
+        <w:ind w:left="7200" w:hanging="180"/>
+      </w:pPr>
+    </w:lvl>
+  </w:abstractNum>
+  <w:abstractNum w:abstractNumId="30" w15:restartNumberingAfterBreak="0">
     <w:nsid w:val="55DD4254"/>
     <w:multiLevelType w:val="hybridMultilevel"/>
     <w:tmpl w:val="DD4C267A"/>
@@ -12119,7 +13282,96 @@
       </w:pPr>
     </w:lvl>
   </w:abstractNum>
-  <w:abstractNum w:abstractNumId="27" w15:restartNumberingAfterBreak="0">
+  <w:abstractNum w:abstractNumId="31" w15:restartNumberingAfterBreak="0">
+    <w:nsid w:val="56303F8D"/>
+    <w:multiLevelType w:val="hybridMultilevel"/>
+    <w:tmpl w:val="1C949F16"/>
+    <w:lvl w:ilvl="0" w:tplc="FFFFFFFF">
+      <w:start w:val="1"/>
+      <w:numFmt w:val="decimal"/>
+      <w:lvlText w:val="%1."/>
+      <w:lvlJc w:val="left"/>
+      <w:pPr>
+        <w:ind w:left="1440" w:hanging="360"/>
+      </w:pPr>
+      <w:rPr>
+        <w:rFonts w:hint="default"/>
+      </w:rPr>
+    </w:lvl>
+    <w:lvl w:ilvl="1" w:tplc="FFFFFFFF" w:tentative="1">
+      <w:start w:val="1"/>
+      <w:numFmt w:val="lowerLetter"/>
+      <w:lvlText w:val="%2."/>
+      <w:lvlJc w:val="left"/>
+      <w:pPr>
+        <w:ind w:left="2160" w:hanging="360"/>
+      </w:pPr>
+    </w:lvl>
+    <w:lvl w:ilvl="2" w:tplc="FFFFFFFF" w:tentative="1">
+      <w:start w:val="1"/>
+      <w:numFmt w:val="lowerRoman"/>
+      <w:lvlText w:val="%3."/>
+      <w:lvlJc w:val="right"/>
+      <w:pPr>
+        <w:ind w:left="2880" w:hanging="180"/>
+      </w:pPr>
+    </w:lvl>
+    <w:lvl w:ilvl="3" w:tplc="FFFFFFFF" w:tentative="1">
+      <w:start w:val="1"/>
+      <w:numFmt w:val="decimal"/>
+      <w:lvlText w:val="%4."/>
+      <w:lvlJc w:val="left"/>
+      <w:pPr>
+        <w:ind w:left="3600" w:hanging="360"/>
+      </w:pPr>
+    </w:lvl>
+    <w:lvl w:ilvl="4" w:tplc="FFFFFFFF" w:tentative="1">
+      <w:start w:val="1"/>
+      <w:numFmt w:val="lowerLetter"/>
+      <w:lvlText w:val="%5."/>
+      <w:lvlJc w:val="left"/>
+      <w:pPr>
+        <w:ind w:left="4320" w:hanging="360"/>
+      </w:pPr>
+    </w:lvl>
+    <w:lvl w:ilvl="5" w:tplc="FFFFFFFF" w:tentative="1">
+      <w:start w:val="1"/>
+      <w:numFmt w:val="lowerRoman"/>
+      <w:lvlText w:val="%6."/>
+      <w:lvlJc w:val="right"/>
+      <w:pPr>
+        <w:ind w:left="5040" w:hanging="180"/>
+      </w:pPr>
+    </w:lvl>
+    <w:lvl w:ilvl="6" w:tplc="FFFFFFFF" w:tentative="1">
+      <w:start w:val="1"/>
+      <w:numFmt w:val="decimal"/>
+      <w:lvlText w:val="%7."/>
+      <w:lvlJc w:val="left"/>
+      <w:pPr>
+        <w:ind w:left="5760" w:hanging="360"/>
+      </w:pPr>
+    </w:lvl>
+    <w:lvl w:ilvl="7" w:tplc="FFFFFFFF" w:tentative="1">
+      <w:start w:val="1"/>
+      <w:numFmt w:val="lowerLetter"/>
+      <w:lvlText w:val="%8."/>
+      <w:lvlJc w:val="left"/>
+      <w:pPr>
+        <w:ind w:left="6480" w:hanging="360"/>
+      </w:pPr>
+    </w:lvl>
+    <w:lvl w:ilvl="8" w:tplc="FFFFFFFF" w:tentative="1">
+      <w:start w:val="1"/>
+      <w:numFmt w:val="lowerRoman"/>
+      <w:lvlText w:val="%9."/>
+      <w:lvlJc w:val="right"/>
+      <w:pPr>
+        <w:ind w:left="7200" w:hanging="180"/>
+      </w:pPr>
+    </w:lvl>
+  </w:abstractNum>
+  <w:abstractNum w:abstractNumId="32" w15:restartNumberingAfterBreak="0">
     <w:nsid w:val="5775714D"/>
     <w:multiLevelType w:val="hybridMultilevel"/>
     <w:tmpl w:val="162E40A2"/>
@@ -12208,7 +13460,7 @@
       </w:pPr>
     </w:lvl>
   </w:abstractNum>
-  <w:abstractNum w:abstractNumId="28" w15:restartNumberingAfterBreak="0">
+  <w:abstractNum w:abstractNumId="33" w15:restartNumberingAfterBreak="0">
     <w:nsid w:val="57CA274E"/>
     <w:multiLevelType w:val="hybridMultilevel"/>
     <w:tmpl w:val="4D460B70"/>
@@ -12297,7 +13549,7 @@
       </w:pPr>
     </w:lvl>
   </w:abstractNum>
-  <w:abstractNum w:abstractNumId="29" w15:restartNumberingAfterBreak="0">
+  <w:abstractNum w:abstractNumId="34" w15:restartNumberingAfterBreak="0">
     <w:nsid w:val="5AD1496F"/>
     <w:multiLevelType w:val="hybridMultilevel"/>
     <w:tmpl w:val="370AED82"/>
@@ -12386,7 +13638,7 @@
       </w:pPr>
     </w:lvl>
   </w:abstractNum>
-  <w:abstractNum w:abstractNumId="30" w15:restartNumberingAfterBreak="0">
+  <w:abstractNum w:abstractNumId="35" w15:restartNumberingAfterBreak="0">
     <w:nsid w:val="5C4C2A65"/>
     <w:multiLevelType w:val="hybridMultilevel"/>
     <w:tmpl w:val="68BEDD3E"/>
@@ -12476,7 +13728,7 @@
       </w:pPr>
     </w:lvl>
   </w:abstractNum>
-  <w:abstractNum w:abstractNumId="31" w15:restartNumberingAfterBreak="0">
+  <w:abstractNum w:abstractNumId="36" w15:restartNumberingAfterBreak="0">
     <w:nsid w:val="62B86930"/>
     <w:multiLevelType w:val="hybridMultilevel"/>
     <w:tmpl w:val="6234CD5C"/>
@@ -12565,7 +13817,7 @@
       </w:pPr>
     </w:lvl>
   </w:abstractNum>
-  <w:abstractNum w:abstractNumId="32" w15:restartNumberingAfterBreak="0">
+  <w:abstractNum w:abstractNumId="37" w15:restartNumberingAfterBreak="0">
     <w:nsid w:val="62F928AD"/>
     <w:multiLevelType w:val="hybridMultilevel"/>
     <w:tmpl w:val="C3A8AE6C"/>
@@ -12654,7 +13906,7 @@
       </w:pPr>
     </w:lvl>
   </w:abstractNum>
-  <w:abstractNum w:abstractNumId="33" w15:restartNumberingAfterBreak="0">
+  <w:abstractNum w:abstractNumId="38" w15:restartNumberingAfterBreak="0">
     <w:nsid w:val="63840CDF"/>
     <w:multiLevelType w:val="hybridMultilevel"/>
     <w:tmpl w:val="707A84B2"/>
@@ -12743,7 +13995,7 @@
       </w:pPr>
     </w:lvl>
   </w:abstractNum>
-  <w:abstractNum w:abstractNumId="34" w15:restartNumberingAfterBreak="0">
+  <w:abstractNum w:abstractNumId="39" w15:restartNumberingAfterBreak="0">
     <w:nsid w:val="63C36FD2"/>
     <w:multiLevelType w:val="hybridMultilevel"/>
     <w:tmpl w:val="55040E20"/>
@@ -12832,7 +14084,7 @@
       </w:pPr>
     </w:lvl>
   </w:abstractNum>
-  <w:abstractNum w:abstractNumId="35" w15:restartNumberingAfterBreak="0">
+  <w:abstractNum w:abstractNumId="40" w15:restartNumberingAfterBreak="0">
     <w:nsid w:val="65245596"/>
     <w:multiLevelType w:val="hybridMultilevel"/>
     <w:tmpl w:val="A4DAB680"/>
@@ -12921,7 +14173,7 @@
       </w:pPr>
     </w:lvl>
   </w:abstractNum>
-  <w:abstractNum w:abstractNumId="36" w15:restartNumberingAfterBreak="0">
+  <w:abstractNum w:abstractNumId="41" w15:restartNumberingAfterBreak="0">
     <w:nsid w:val="656C1A58"/>
     <w:multiLevelType w:val="hybridMultilevel"/>
     <w:tmpl w:val="44469068"/>
@@ -13010,7 +14262,7 @@
       </w:pPr>
     </w:lvl>
   </w:abstractNum>
-  <w:abstractNum w:abstractNumId="37" w15:restartNumberingAfterBreak="0">
+  <w:abstractNum w:abstractNumId="42" w15:restartNumberingAfterBreak="0">
     <w:nsid w:val="65A069FE"/>
     <w:multiLevelType w:val="hybridMultilevel"/>
     <w:tmpl w:val="2A30D6CC"/>
@@ -13101,7 +14353,7 @@
       </w:pPr>
     </w:lvl>
   </w:abstractNum>
-  <w:abstractNum w:abstractNumId="38" w15:restartNumberingAfterBreak="0">
+  <w:abstractNum w:abstractNumId="43" w15:restartNumberingAfterBreak="0">
     <w:nsid w:val="65AF34AE"/>
     <w:multiLevelType w:val="hybridMultilevel"/>
     <w:tmpl w:val="4D424352"/>
@@ -13190,7 +14442,96 @@
       </w:pPr>
     </w:lvl>
   </w:abstractNum>
-  <w:abstractNum w:abstractNumId="39" w15:restartNumberingAfterBreak="0">
+  <w:abstractNum w:abstractNumId="44" w15:restartNumberingAfterBreak="0">
+    <w:nsid w:val="665A64A2"/>
+    <w:multiLevelType w:val="hybridMultilevel"/>
+    <w:tmpl w:val="1C949F16"/>
+    <w:lvl w:ilvl="0" w:tplc="FFFFFFFF">
+      <w:start w:val="1"/>
+      <w:numFmt w:val="decimal"/>
+      <w:lvlText w:val="%1."/>
+      <w:lvlJc w:val="left"/>
+      <w:pPr>
+        <w:ind w:left="1440" w:hanging="360"/>
+      </w:pPr>
+      <w:rPr>
+        <w:rFonts w:hint="default"/>
+      </w:rPr>
+    </w:lvl>
+    <w:lvl w:ilvl="1" w:tplc="FFFFFFFF" w:tentative="1">
+      <w:start w:val="1"/>
+      <w:numFmt w:val="lowerLetter"/>
+      <w:lvlText w:val="%2."/>
+      <w:lvlJc w:val="left"/>
+      <w:pPr>
+        <w:ind w:left="2160" w:hanging="360"/>
+      </w:pPr>
+    </w:lvl>
+    <w:lvl w:ilvl="2" w:tplc="FFFFFFFF" w:tentative="1">
+      <w:start w:val="1"/>
+      <w:numFmt w:val="lowerRoman"/>
+      <w:lvlText w:val="%3."/>
+      <w:lvlJc w:val="right"/>
+      <w:pPr>
+        <w:ind w:left="2880" w:hanging="180"/>
+      </w:pPr>
+    </w:lvl>
+    <w:lvl w:ilvl="3" w:tplc="FFFFFFFF" w:tentative="1">
+      <w:start w:val="1"/>
+      <w:numFmt w:val="decimal"/>
+      <w:lvlText w:val="%4."/>
+      <w:lvlJc w:val="left"/>
+      <w:pPr>
+        <w:ind w:left="3600" w:hanging="360"/>
+      </w:pPr>
+    </w:lvl>
+    <w:lvl w:ilvl="4" w:tplc="FFFFFFFF" w:tentative="1">
+      <w:start w:val="1"/>
+      <w:numFmt w:val="lowerLetter"/>
+      <w:lvlText w:val="%5."/>
+      <w:lvlJc w:val="left"/>
+      <w:pPr>
+        <w:ind w:left="4320" w:hanging="360"/>
+      </w:pPr>
+    </w:lvl>
+    <w:lvl w:ilvl="5" w:tplc="FFFFFFFF" w:tentative="1">
+      <w:start w:val="1"/>
+      <w:numFmt w:val="lowerRoman"/>
+      <w:lvlText w:val="%6."/>
+      <w:lvlJc w:val="right"/>
+      <w:pPr>
+        <w:ind w:left="5040" w:hanging="180"/>
+      </w:pPr>
+    </w:lvl>
+    <w:lvl w:ilvl="6" w:tplc="FFFFFFFF" w:tentative="1">
+      <w:start w:val="1"/>
+      <w:numFmt w:val="decimal"/>
+      <w:lvlText w:val="%7."/>
+      <w:lvlJc w:val="left"/>
+      <w:pPr>
+        <w:ind w:left="5760" w:hanging="360"/>
+      </w:pPr>
+    </w:lvl>
+    <w:lvl w:ilvl="7" w:tplc="FFFFFFFF" w:tentative="1">
+      <w:start w:val="1"/>
+      <w:numFmt w:val="lowerLetter"/>
+      <w:lvlText w:val="%8."/>
+      <w:lvlJc w:val="left"/>
+      <w:pPr>
+        <w:ind w:left="6480" w:hanging="360"/>
+      </w:pPr>
+    </w:lvl>
+    <w:lvl w:ilvl="8" w:tplc="FFFFFFFF" w:tentative="1">
+      <w:start w:val="1"/>
+      <w:numFmt w:val="lowerRoman"/>
+      <w:lvlText w:val="%9."/>
+      <w:lvlJc w:val="right"/>
+      <w:pPr>
+        <w:ind w:left="7200" w:hanging="180"/>
+      </w:pPr>
+    </w:lvl>
+  </w:abstractNum>
+  <w:abstractNum w:abstractNumId="45" w15:restartNumberingAfterBreak="0">
     <w:nsid w:val="6A25534C"/>
     <w:multiLevelType w:val="hybridMultilevel"/>
     <w:tmpl w:val="4F9A5F68"/>
@@ -13279,7 +14620,7 @@
       </w:pPr>
     </w:lvl>
   </w:abstractNum>
-  <w:abstractNum w:abstractNumId="40" w15:restartNumberingAfterBreak="0">
+  <w:abstractNum w:abstractNumId="46" w15:restartNumberingAfterBreak="0">
     <w:nsid w:val="6D454465"/>
     <w:multiLevelType w:val="hybridMultilevel"/>
     <w:tmpl w:val="3364D21A"/>
@@ -13368,7 +14709,7 @@
       </w:pPr>
     </w:lvl>
   </w:abstractNum>
-  <w:abstractNum w:abstractNumId="41" w15:restartNumberingAfterBreak="0">
+  <w:abstractNum w:abstractNumId="47" w15:restartNumberingAfterBreak="0">
     <w:nsid w:val="6E8E1E39"/>
     <w:multiLevelType w:val="hybridMultilevel"/>
     <w:tmpl w:val="9B9E9768"/>
@@ -13457,7 +14798,7 @@
       </w:pPr>
     </w:lvl>
   </w:abstractNum>
-  <w:abstractNum w:abstractNumId="42" w15:restartNumberingAfterBreak="0">
+  <w:abstractNum w:abstractNumId="48" w15:restartNumberingAfterBreak="0">
     <w:nsid w:val="727F4E3F"/>
     <w:multiLevelType w:val="hybridMultilevel"/>
     <w:tmpl w:val="0838A4D6"/>
@@ -13546,7 +14887,7 @@
       </w:pPr>
     </w:lvl>
   </w:abstractNum>
-  <w:abstractNum w:abstractNumId="43" w15:restartNumberingAfterBreak="0">
+  <w:abstractNum w:abstractNumId="49" w15:restartNumberingAfterBreak="0">
     <w:nsid w:val="7995109C"/>
     <w:multiLevelType w:val="hybridMultilevel"/>
     <w:tmpl w:val="985C83F6"/>
@@ -13635,7 +14976,7 @@
       </w:pPr>
     </w:lvl>
   </w:abstractNum>
-  <w:abstractNum w:abstractNumId="44" w15:restartNumberingAfterBreak="0">
+  <w:abstractNum w:abstractNumId="50" w15:restartNumberingAfterBreak="0">
     <w:nsid w:val="7A9D25D5"/>
     <w:multiLevelType w:val="hybridMultilevel"/>
     <w:tmpl w:val="176A83F2"/>
@@ -13724,7 +15065,7 @@
       </w:pPr>
     </w:lvl>
   </w:abstractNum>
-  <w:abstractNum w:abstractNumId="45" w15:restartNumberingAfterBreak="0">
+  <w:abstractNum w:abstractNumId="51" w15:restartNumberingAfterBreak="0">
     <w:nsid w:val="7BFC40FA"/>
     <w:multiLevelType w:val="hybridMultilevel"/>
     <w:tmpl w:val="901A9FCC"/>
@@ -13813,7 +15154,7 @@
       </w:pPr>
     </w:lvl>
   </w:abstractNum>
-  <w:abstractNum w:abstractNumId="46" w15:restartNumberingAfterBreak="0">
+  <w:abstractNum w:abstractNumId="52" w15:restartNumberingAfterBreak="0">
     <w:nsid w:val="7D213E86"/>
     <w:multiLevelType w:val="hybridMultilevel"/>
     <w:tmpl w:val="87CACEFE"/>
@@ -13902,7 +15243,7 @@
       </w:pPr>
     </w:lvl>
   </w:abstractNum>
-  <w:abstractNum w:abstractNumId="47" w15:restartNumberingAfterBreak="0">
+  <w:abstractNum w:abstractNumId="53" w15:restartNumberingAfterBreak="0">
     <w:nsid w:val="7DE47589"/>
     <w:multiLevelType w:val="hybridMultilevel"/>
     <w:tmpl w:val="CFEE7380"/>
@@ -13991,7 +15332,7 @@
       </w:pPr>
     </w:lvl>
   </w:abstractNum>
-  <w:abstractNum w:abstractNumId="48" w15:restartNumberingAfterBreak="0">
+  <w:abstractNum w:abstractNumId="54" w15:restartNumberingAfterBreak="0">
     <w:nsid w:val="7EB07D4F"/>
     <w:multiLevelType w:val="hybridMultilevel"/>
     <w:tmpl w:val="D0421DA0"/>
@@ -14084,37 +15425,37 @@
     <w:abstractNumId w:val="2"/>
   </w:num>
   <w:num w:numId="2" w16cid:durableId="2056083148">
-    <w:abstractNumId w:val="43"/>
+    <w:abstractNumId w:val="49"/>
   </w:num>
   <w:num w:numId="3" w16cid:durableId="2057968710">
-    <w:abstractNumId w:val="37"/>
+    <w:abstractNumId w:val="42"/>
   </w:num>
   <w:num w:numId="4" w16cid:durableId="888304856">
-    <w:abstractNumId w:val="36"/>
+    <w:abstractNumId w:val="41"/>
   </w:num>
   <w:num w:numId="5" w16cid:durableId="1614749928">
-    <w:abstractNumId w:val="25"/>
+    <w:abstractNumId w:val="28"/>
   </w:num>
   <w:num w:numId="6" w16cid:durableId="2102405515">
-    <w:abstractNumId w:val="9"/>
+    <w:abstractNumId w:val="10"/>
   </w:num>
   <w:num w:numId="7" w16cid:durableId="1383670128">
-    <w:abstractNumId w:val="13"/>
+    <w:abstractNumId w:val="15"/>
   </w:num>
   <w:num w:numId="8" w16cid:durableId="1054349658">
-    <w:abstractNumId w:val="46"/>
+    <w:abstractNumId w:val="52"/>
   </w:num>
   <w:num w:numId="9" w16cid:durableId="221721669">
-    <w:abstractNumId w:val="34"/>
+    <w:abstractNumId w:val="39"/>
   </w:num>
   <w:num w:numId="10" w16cid:durableId="1806041673">
-    <w:abstractNumId w:val="35"/>
+    <w:abstractNumId w:val="40"/>
   </w:num>
   <w:num w:numId="11" w16cid:durableId="914901352">
-    <w:abstractNumId w:val="45"/>
+    <w:abstractNumId w:val="51"/>
   </w:num>
   <w:num w:numId="12" w16cid:durableId="443690719">
-    <w:abstractNumId w:val="12"/>
+    <w:abstractNumId w:val="14"/>
   </w:num>
   <w:num w:numId="13" w16cid:durableId="1870558705">
     <w:abstractNumId w:val="1"/>
@@ -14126,7 +15467,7 @@
     <w:abstractNumId w:val="5"/>
   </w:num>
   <w:num w:numId="16" w16cid:durableId="1344237843">
-    <w:abstractNumId w:val="18"/>
+    <w:abstractNumId w:val="20"/>
   </w:num>
   <w:num w:numId="17" w16cid:durableId="11957187">
     <w:abstractNumId w:val="4"/>
@@ -14135,97 +15476,115 @@
     <w:abstractNumId w:val="3"/>
   </w:num>
   <w:num w:numId="19" w16cid:durableId="1447197066">
-    <w:abstractNumId w:val="42"/>
+    <w:abstractNumId w:val="48"/>
   </w:num>
   <w:num w:numId="20" w16cid:durableId="962343232">
-    <w:abstractNumId w:val="39"/>
+    <w:abstractNumId w:val="45"/>
   </w:num>
   <w:num w:numId="21" w16cid:durableId="75977559">
-    <w:abstractNumId w:val="15"/>
+    <w:abstractNumId w:val="17"/>
   </w:num>
   <w:num w:numId="22" w16cid:durableId="1781686298">
-    <w:abstractNumId w:val="27"/>
+    <w:abstractNumId w:val="32"/>
   </w:num>
   <w:num w:numId="23" w16cid:durableId="1964728035">
-    <w:abstractNumId w:val="22"/>
+    <w:abstractNumId w:val="24"/>
   </w:num>
   <w:num w:numId="24" w16cid:durableId="211187574">
-    <w:abstractNumId w:val="28"/>
+    <w:abstractNumId w:val="33"/>
   </w:num>
   <w:num w:numId="25" w16cid:durableId="913317080">
-    <w:abstractNumId w:val="17"/>
+    <w:abstractNumId w:val="19"/>
   </w:num>
   <w:num w:numId="26" w16cid:durableId="441193162">
-    <w:abstractNumId w:val="23"/>
+    <w:abstractNumId w:val="25"/>
   </w:num>
   <w:num w:numId="27" w16cid:durableId="836460245">
     <w:abstractNumId w:val="6"/>
   </w:num>
   <w:num w:numId="28" w16cid:durableId="221791327">
-    <w:abstractNumId w:val="11"/>
+    <w:abstractNumId w:val="13"/>
   </w:num>
   <w:num w:numId="29" w16cid:durableId="1039086576">
-    <w:abstractNumId w:val="20"/>
+    <w:abstractNumId w:val="22"/>
   </w:num>
   <w:num w:numId="30" w16cid:durableId="1263491487">
-    <w:abstractNumId w:val="33"/>
+    <w:abstractNumId w:val="38"/>
   </w:num>
   <w:num w:numId="31" w16cid:durableId="1243368346">
-    <w:abstractNumId w:val="31"/>
+    <w:abstractNumId w:val="36"/>
   </w:num>
   <w:num w:numId="32" w16cid:durableId="289435521">
-    <w:abstractNumId w:val="32"/>
+    <w:abstractNumId w:val="37"/>
   </w:num>
   <w:num w:numId="33" w16cid:durableId="1217231728">
-    <w:abstractNumId w:val="29"/>
+    <w:abstractNumId w:val="34"/>
   </w:num>
   <w:num w:numId="34" w16cid:durableId="228197230">
-    <w:abstractNumId w:val="40"/>
+    <w:abstractNumId w:val="46"/>
   </w:num>
   <w:num w:numId="35" w16cid:durableId="735857975">
-    <w:abstractNumId w:val="14"/>
+    <w:abstractNumId w:val="16"/>
   </w:num>
   <w:num w:numId="36" w16cid:durableId="486480234">
-    <w:abstractNumId w:val="10"/>
+    <w:abstractNumId w:val="12"/>
   </w:num>
   <w:num w:numId="37" w16cid:durableId="467552417">
-    <w:abstractNumId w:val="19"/>
+    <w:abstractNumId w:val="21"/>
   </w:num>
   <w:num w:numId="38" w16cid:durableId="1212570178">
-    <w:abstractNumId w:val="21"/>
+    <w:abstractNumId w:val="23"/>
   </w:num>
   <w:num w:numId="39" w16cid:durableId="1452094610">
-    <w:abstractNumId w:val="24"/>
+    <w:abstractNumId w:val="27"/>
   </w:num>
   <w:num w:numId="40" w16cid:durableId="1360744401">
     <w:abstractNumId w:val="8"/>
   </w:num>
   <w:num w:numId="41" w16cid:durableId="1971398398">
-    <w:abstractNumId w:val="44"/>
+    <w:abstractNumId w:val="50"/>
   </w:num>
   <w:num w:numId="42" w16cid:durableId="166481975">
-    <w:abstractNumId w:val="26"/>
+    <w:abstractNumId w:val="30"/>
   </w:num>
   <w:num w:numId="43" w16cid:durableId="980967159">
     <w:abstractNumId w:val="0"/>
   </w:num>
   <w:num w:numId="44" w16cid:durableId="1125199598">
-    <w:abstractNumId w:val="38"/>
+    <w:abstractNumId w:val="43"/>
   </w:num>
   <w:num w:numId="45" w16cid:durableId="1184439903">
-    <w:abstractNumId w:val="30"/>
+    <w:abstractNumId w:val="35"/>
   </w:num>
   <w:num w:numId="46" w16cid:durableId="454638548">
-    <w:abstractNumId w:val="48"/>
+    <w:abstractNumId w:val="54"/>
   </w:num>
   <w:num w:numId="47" w16cid:durableId="1697581917">
-    <w:abstractNumId w:val="16"/>
+    <w:abstractNumId w:val="18"/>
   </w:num>
   <w:num w:numId="48" w16cid:durableId="1964769525">
+    <w:abstractNumId w:val="53"/>
+  </w:num>
+  <w:num w:numId="49" w16cid:durableId="1308819707">
     <w:abstractNumId w:val="47"/>
   </w:num>
-  <w:num w:numId="49" w16cid:durableId="1308819707">
-    <w:abstractNumId w:val="41"/>
+  <w:num w:numId="50" w16cid:durableId="1175144270">
+    <w:abstractNumId w:val="11"/>
+  </w:num>
+  <w:num w:numId="51" w16cid:durableId="1857037059">
+    <w:abstractNumId w:val="44"/>
+  </w:num>
+  <w:num w:numId="52" w16cid:durableId="144444578">
+    <w:abstractNumId w:val="29"/>
+  </w:num>
+  <w:num w:numId="53" w16cid:durableId="929774327">
+    <w:abstractNumId w:val="31"/>
+  </w:num>
+  <w:num w:numId="54" w16cid:durableId="1285768790">
+    <w:abstractNumId w:val="26"/>
+  </w:num>
+  <w:num w:numId="55" w16cid:durableId="1585069801">
+    <w:abstractNumId w:val="9"/>
   </w:num>
 </w:numbering>
 </file>

</xml_diff>